<commit_message>
transitioning to package/integrated system (revisited)
</commit_message>
<xml_diff>
--- a/docs/chassis2023_documentation.docx
+++ b/docs/chassis2023_documentation.docx
@@ -241,15 +241,7 @@
         </w:numPr>
       </w:pPr>
       <w:r>
-        <w:t xml:space="preserve">To increase efficiency in programming by providing a common backbone based on my typical assumptions, so that I don’t have to program the same things over and </w:t>
-      </w:r>
-      <w:proofErr w:type="gramStart"/>
-      <w:r>
-        <w:t>over and over again</w:t>
-      </w:r>
-      <w:proofErr w:type="gramEnd"/>
-      <w:r>
-        <w:t>.</w:t>
+        <w:t>To increase efficiency in programming by providing a common backbone based on my typical assumptions, so that I don’t have to program the same things over and over and over again.</w:t>
       </w:r>
     </w:p>
     <w:p>
@@ -360,15 +352,7 @@
           </w:tcPr>
           <w:p>
             <w:r>
-              <w:t xml:space="preserve">dramatic shift to </w:t>
-            </w:r>
-            <w:proofErr w:type="gramStart"/>
-            <w:r>
-              <w:t>package based</w:t>
-            </w:r>
-            <w:proofErr w:type="gramEnd"/>
-            <w:r>
-              <w:t xml:space="preserve"> system, rather than module based system; project now hosted in factory, rather than trigger/repo</w:t>
+              <w:t>dramatic shift to package based system, rather than module based system; project now hosted in factory, rather than trigger/repo</w:t>
             </w:r>
           </w:p>
         </w:tc>
@@ -1117,43 +1101,23 @@
           </w:tcPr>
           <w:p>
             <w:r>
-              <w:t xml:space="preserve">keep the concept of </w:t>
-            </w:r>
-            <w:proofErr w:type="spellStart"/>
-            <w:proofErr w:type="gramStart"/>
-            <w:r>
-              <w:t>programdata.json</w:t>
-            </w:r>
-            <w:proofErr w:type="spellEnd"/>
-            <w:proofErr w:type="gramEnd"/>
-            <w:r>
-              <w:t>,</w:t>
+              <w:t>keep the concept of programdata.json,</w:t>
             </w:r>
             <w:r>
               <w:t xml:space="preserve"> </w:t>
             </w:r>
             <w:r>
-              <w:t xml:space="preserve">but call it </w:t>
-            </w:r>
-            <w:proofErr w:type="spellStart"/>
-            <w:r>
-              <w:t>package.json</w:t>
-            </w:r>
-            <w:proofErr w:type="spellEnd"/>
-            <w:r>
-              <w:t xml:space="preserve">;  </w:t>
+              <w:t xml:space="preserve">but call it package.json;  </w:t>
             </w:r>
             <w:r>
               <w:t xml:space="preserve">but do NOT use plug-ins to the system to develop infrastructure  -- instead, directly integrate the services I use (like resources, snowflake, tk23,) and turn on and off capabilities with keys and flags in </w:t>
             </w:r>
-            <w:proofErr w:type="spellStart"/>
             <w:r>
               <w:t>package</w:t>
             </w:r>
             <w:r>
               <w:t>.json</w:t>
             </w:r>
-            <w:proofErr w:type="spellEnd"/>
             <w:r>
               <w:t xml:space="preserve"> </w:t>
             </w:r>
@@ -1253,29 +1217,14 @@
               <w:rPr>
                 <w:strike/>
               </w:rPr>
-              <w:t>the name shall be “chassis”, but it’ll technically be “chassis2023”, and just imported as “</w:t>
-            </w:r>
-            <w:proofErr w:type="gramStart"/>
-            <w:r>
-              <w:rPr>
-                <w:strike/>
-              </w:rPr>
-              <w:t>chassis”</w:t>
-            </w:r>
-            <w:r>
-              <w:rPr>
-                <w:i/>
-                <w:iCs/>
-              </w:rPr>
-              <w:t xml:space="preserve">  --</w:t>
-            </w:r>
-            <w:proofErr w:type="gramEnd"/>
-            <w:r>
-              <w:rPr>
-                <w:i/>
-                <w:iCs/>
-              </w:rPr>
-              <w:t xml:space="preserve"> 2023-08-01:</w:t>
+              <w:t>the name shall be “chassis”, but it’ll technically be “chassis2023”, and just imported as “chassis”</w:t>
+            </w:r>
+            <w:r>
+              <w:rPr>
+                <w:i/>
+                <w:iCs/>
+              </w:rPr>
+              <w:t xml:space="preserve">  -- 2023-08-01:</w:t>
             </w:r>
             <w:r>
               <w:t xml:space="preserve"> </w:t>
@@ -1541,46 +1490,38 @@
           </w:tcPr>
           <w:p>
             <w:r>
-              <w:t xml:space="preserve">So, I documented every function here – and that meant that, when I wanted to change the code, when I wanted to shape the code, I had to revise the documentation as well – and this started to get nightmarish…  The thought of adding 5 functions, and then revising the documentation to go along with – very uncomfortable.  I needed to develop code rapidly.  But that seemed impossible – the documentation updates were far more intimidating than the code changes themselves.  One day, I will develop a programming system that lets me visualize the code and edit the code in the same environment.  But that’s a </w:t>
-            </w:r>
-            <w:proofErr w:type="gramStart"/>
-            <w:r>
-              <w:t>ways</w:t>
-            </w:r>
-            <w:proofErr w:type="gramEnd"/>
-            <w:r>
-              <w:t xml:space="preserve"> off from the present.</w:t>
-            </w:r>
-          </w:p>
-          <w:p>
-            <w:pPr>
-              <w:rPr>
-                <w:i/>
-                <w:iCs/>
-              </w:rPr>
-            </w:pPr>
-            <w:r>
-              <w:rPr>
-                <w:i/>
-                <w:iCs/>
-              </w:rPr>
-              <w:t xml:space="preserve">Update note 2023-08-01: I recognized that documenting dictionary types helped, and documenting each function hurt, while developing.  </w:t>
-            </w:r>
-            <w:proofErr w:type="gramStart"/>
-            <w:r>
-              <w:rPr>
-                <w:i/>
-                <w:iCs/>
-              </w:rPr>
-              <w:t>So</w:t>
-            </w:r>
-            <w:proofErr w:type="gramEnd"/>
-            <w:r>
-              <w:rPr>
-                <w:i/>
-                <w:iCs/>
-              </w:rPr>
-              <w:t xml:space="preserve"> I will </w:t>
+              <w:t>So, I documented every function here – and that meant that, when I wanted to change the code, when I wanted to shape the code, I had to revise the documentation as well – and this started to get nightmarish…  The thought of adding 5 functions, and then revising the documentation to go along with – very uncomfortable.  I needed to develop code rapidly.  But that seemed impossible – the documentation updates were far more intimidating than the code changes themselves.  One day, I will develop a programming system that lets me visualize the code and edit the code in the same environment.  But that’s a ways off from the present.</w:t>
+            </w:r>
+          </w:p>
+          <w:p>
+            <w:pPr>
+              <w:rPr>
+                <w:i/>
+                <w:iCs/>
+              </w:rPr>
+            </w:pPr>
+            <w:r>
+              <w:rPr>
+                <w:i/>
+                <w:iCs/>
+              </w:rPr>
+              <w:t xml:space="preserve">Update note 2023-08-01: I recognized that documenting dictionary types helped, and documenting each function </w:t>
+            </w:r>
+            <w:r>
+              <w:rPr>
+                <w:b/>
+                <w:bCs/>
+                <w:i/>
+                <w:iCs/>
+              </w:rPr>
+              <w:t>hurt</w:t>
+            </w:r>
+            <w:r>
+              <w:rPr>
+                <w:i/>
+                <w:iCs/>
+              </w:rPr>
+              <w:t xml:space="preserve">, while developing.  So I will </w:t>
             </w:r>
             <w:r>
               <w:rPr>
@@ -1655,7 +1596,37 @@
                 <w:i/>
                 <w:iCs/>
               </w:rPr>
-              <w:t>Update note 2023-08-01: Integrating a lot of these systems into chassis2023 will alleviate much of the pain.  And I did go to five bays.</w:t>
+              <w:t xml:space="preserve">Update note 2023-08-01: Integrating a lot of these systems into chassis2023 will alleviate much of the pain.  And I </w:t>
+            </w:r>
+            <w:r>
+              <w:rPr>
+                <w:b/>
+                <w:bCs/>
+                <w:i/>
+                <w:iCs/>
+              </w:rPr>
+              <w:t>did</w:t>
+            </w:r>
+            <w:r>
+              <w:rPr>
+                <w:i/>
+                <w:iCs/>
+              </w:rPr>
+              <w:t xml:space="preserve"> go to five bays</w:t>
+            </w:r>
+            <w:r>
+              <w:rPr>
+                <w:i/>
+                <w:iCs/>
+              </w:rPr>
+              <w:t>, which I regret zero</w:t>
+            </w:r>
+            <w:r>
+              <w:rPr>
+                <w:i/>
+                <w:iCs/>
+              </w:rPr>
+              <w:t>.</w:t>
             </w:r>
           </w:p>
         </w:tc>
@@ -1801,11 +1772,9 @@
             <w:tcW w:w="1728" w:type="dxa"/>
           </w:tcPr>
           <w:p>
-            <w:proofErr w:type="spellStart"/>
             <w:r>
               <w:t>working_office</w:t>
             </w:r>
-            <w:proofErr w:type="spellEnd"/>
           </w:p>
         </w:tc>
         <w:tc>
@@ -1824,15 +1793,7 @@
           </w:tcPr>
           <w:p>
             <w:r>
-              <w:t>Keeping documents in a “</w:t>
-            </w:r>
-            <w:proofErr w:type="spellStart"/>
-            <w:r>
-              <w:t>working_office</w:t>
-            </w:r>
-            <w:proofErr w:type="spellEnd"/>
-            <w:r>
-              <w:t>” folder, and copying them into the “working” directory before publishing a version – that worked very well for both (a) isolating Word, so that it’s not holding on to the working/ directory and gumming up transfers, and (b) making it possible for me to quickly read and revise documentation between executions</w:t>
+              <w:t>Keeping documents in a “working_office” folder, and copying them into the “working” directory before publishing a version – that worked very well for both (a) isolating Word, so that it’s not holding on to the working/ directory and gumming up transfers, and (b) making it possible for me to quickly read and revise documentation between executions</w:t>
             </w:r>
           </w:p>
         </w:tc>
@@ -1864,15 +1825,7 @@
           </w:tcPr>
           <w:p>
             <w:r>
-              <w:t xml:space="preserve">This is a mixed bag, but I must say that – I feel much more confident with the dictionary types having a documented form.  It was a real source of </w:t>
-            </w:r>
-            <w:proofErr w:type="gramStart"/>
-            <w:r>
-              <w:t>security, and</w:t>
-            </w:r>
-            <w:proofErr w:type="gramEnd"/>
-            <w:r>
-              <w:t xml:space="preserve"> worked rather well.</w:t>
+              <w:t>This is a mixed bag, but I must say that – I feel much more confident with the dictionary types having a documented form.  It was a real source of security, and worked rather well.</w:t>
             </w:r>
           </w:p>
         </w:tc>
@@ -1915,11 +1868,9 @@
             <w:tcW w:w="1728" w:type="dxa"/>
           </w:tcPr>
           <w:p>
-            <w:proofErr w:type="spellStart"/>
             <w:r>
               <w:t>Excalidraw</w:t>
             </w:r>
-            <w:proofErr w:type="spellEnd"/>
           </w:p>
         </w:tc>
         <w:tc>
@@ -1937,13 +1888,8 @@
             <w:tcW w:w="7668" w:type="dxa"/>
           </w:tcPr>
           <w:p>
-            <w:proofErr w:type="spellStart"/>
-            <w:r>
-              <w:t>Excalidraw</w:t>
-            </w:r>
-            <w:proofErr w:type="spellEnd"/>
-            <w:r>
-              <w:t xml:space="preserve"> is a fantastic system for making and embedding schematics: GUI outlines, architecture diagrams</w:t>
+            <w:r>
+              <w:t>Excalidraw is a fantastic system for making and embedding schematics: GUI outlines, architecture diagrams</w:t>
             </w:r>
           </w:p>
         </w:tc>
@@ -1964,51 +1910,152 @@
         <w:pStyle w:val="Heading2"/>
       </w:pPr>
       <w:r>
-        <w:t>2023-08-01: the Factory</w:t>
+        <w:t>2023-08-22:</w:t>
       </w:r>
     </w:p>
     <w:p>
       <w:r>
-        <w:t>After 10 years of use, I have finally graduated my previous development/repository system, “trigger.py” and “repo.py”.</w:t>
+        <w:t>I’ve been continuing work on the factory, but I’m back here again.</w:t>
       </w:r>
     </w:p>
     <w:p>
       <w:r>
-        <w:t xml:space="preserve">I am now using “factory.”  And “factory” is package-centric, rather than module-centric.  And it also is being set up for </w:t>
-      </w:r>
-      <w:proofErr w:type="spellStart"/>
-      <w:r>
-        <w:t>PyPI</w:t>
-      </w:r>
-      <w:proofErr w:type="spellEnd"/>
-      <w:r>
-        <w:t>.  This adds a public scrutiny to my code, which I’ve been so-far shielded from.  It also means that I can distribute code globally.</w:t>
-      </w:r>
+        <w:t xml:space="preserve">I think I need to pick a project to perform, and then build up this system to that </w:t>
+      </w:r>
+      <w:proofErr w:type="gramStart"/>
+      <w:r>
+        <w:t>project</w:t>
+      </w:r>
+      <w:proofErr w:type="gramEnd"/>
     </w:p>
     <w:p>
-      <w:r>
-        <w:t>I had started work on “</w:t>
+      <w:pPr>
+        <w:pStyle w:val="Heading2"/>
+      </w:pPr>
+      <w:r>
+        <w:t>2023-08-12:</w:t>
+      </w:r>
+    </w:p>
+    <w:p>
+      <w:r>
+        <w:t>I have been busy reworking the factory.  I’m not sure it was worth it, but I’m happier with what it is now.</w:t>
+      </w:r>
+    </w:p>
+    <w:p>
+      <w:r>
+        <w:t>My first thoughts here are:</w:t>
+      </w:r>
+    </w:p>
+    <w:p>
+      <w:pPr>
+        <w:pStyle w:val="ListParagraph"/>
+        <w:numPr>
+          <w:ilvl w:val="0"/>
+          <w:numId w:val="14"/>
+        </w:numPr>
+      </w:pPr>
+      <w:r>
+        <w:t xml:space="preserve">integrate systems that have been separated – snowflakes, staged loading, error logging, string loading and substitution, </w:t>
+      </w:r>
+      <w:r>
+        <w:t xml:space="preserve">lockstep, </w:t>
+      </w:r>
+      <w:proofErr w:type="gramStart"/>
+      <w:r>
+        <w:t>etc.,.</w:t>
+      </w:r>
+      <w:proofErr w:type="gramEnd"/>
+    </w:p>
+    <w:p>
+      <w:pPr>
+        <w:pStyle w:val="ListParagraph"/>
+        <w:numPr>
+          <w:ilvl w:val="0"/>
+          <w:numId w:val="14"/>
+        </w:numPr>
+      </w:pPr>
+      <w:r>
+        <w:t xml:space="preserve">make some decisions between </w:t>
       </w:r>
       <w:proofErr w:type="spellStart"/>
       <w:r>
+        <w:t>filetalk</w:t>
+      </w:r>
+      <w:r>
+        <w:t>+ding</w:t>
+      </w:r>
+      <w:proofErr w:type="spellEnd"/>
+      <w:r>
+        <w:t xml:space="preserve">, 0mq, </w:t>
+      </w:r>
+      <w:proofErr w:type="spellStart"/>
+      <w:r>
+        <w:t>nng</w:t>
+      </w:r>
+      <w:proofErr w:type="spellEnd"/>
+      <w:r>
+        <w:t xml:space="preserve"> (</w:t>
+      </w:r>
+      <w:hyperlink r:id="rId6" w:history="1">
+        <w:r>
+          <w:rPr>
+            <w:rStyle w:val="Hyperlink"/>
+          </w:rPr>
+          <w:t xml:space="preserve">via </w:t>
+        </w:r>
+        <w:proofErr w:type="spellStart"/>
+        <w:r>
+          <w:rPr>
+            <w:rStyle w:val="Hyperlink"/>
+          </w:rPr>
+          <w:t>pynng</w:t>
+        </w:r>
+        <w:proofErr w:type="spellEnd"/>
+      </w:hyperlink>
+      <w:r>
+        <w:t>)</w:t>
+      </w:r>
+    </w:p>
+    <w:p>
+      <w:r>
+        <w:t>Q: With respect to snowflake, …  Where is data sourced from?  My thought now is: This should be one of the configured parameters.</w:t>
+      </w:r>
+    </w:p>
+    <w:p>
+      <w:r>
+        <w:t xml:space="preserve">The default orientation should be a file from the </w:t>
+      </w:r>
+      <w:proofErr w:type="spellStart"/>
+      <w:r>
         <w:t>confkingdom</w:t>
       </w:r>
       <w:proofErr w:type="spellEnd"/>
       <w:r>
-        <w:t xml:space="preserve">”, to make it possible to distribute parts, but quickly realized that I was essentially doing a portion of the work that is really required – which is chassis2023’s work.  I deprecated </w:t>
-      </w:r>
-      <w:proofErr w:type="spellStart"/>
-      <w:proofErr w:type="gramStart"/>
-      <w:r>
-        <w:t>confkingdom</w:t>
-      </w:r>
-      <w:proofErr w:type="spellEnd"/>
-      <w:r>
-        <w:t>, and</w:t>
-      </w:r>
-      <w:proofErr w:type="gramEnd"/>
-      <w:r>
-        <w:t xml:space="preserve"> decided to go all-in on chassis2023.</w:t>
+        <w:t xml:space="preserve"> for the package.  That the CONFKINGDOM variable is set, should be checked when you begin the program, during a system integrity checking phase.</w:t>
+      </w:r>
+    </w:p>
+    <w:p>
+      <w:pPr>
+        <w:pStyle w:val="Heading2"/>
+      </w:pPr>
+      <w:r>
+        <w:t>2023-08-01: the Factory</w:t>
+      </w:r>
+    </w:p>
+    <w:p>
+      <w:r>
+        <w:t>After 10 years of use, I have finally graduated my previous development/repository system, “trigger.py” and “repo.py”.</w:t>
+      </w:r>
+    </w:p>
+    <w:p>
+      <w:r>
+        <w:lastRenderedPageBreak/>
+        <w:t>I am now using “factory.”  And “factory” is package-centric, rather than module-centric.  And it also is being set up for PyPI.  This adds a public scrutiny to my code, which I’ve been so-far shielded from.  It also means that I can distribute code globally.</w:t>
+      </w:r>
+    </w:p>
+    <w:p>
+      <w:r>
+        <w:t>I had started work on “confkingdom”, to make it possible to distribute parts, but quickly realized that I was essentially doing a portion of the work that is really required – which is chassis2023’s work.  I deprecated confkingdom, and decided to go all-in on chassis2023.</w:t>
       </w:r>
     </w:p>
     <w:p>
@@ -2043,23 +2090,9 @@
         <w:rPr>
           <w:rFonts w:eastAsiaTheme="minorEastAsia"/>
         </w:rPr>
-        <w:t xml:space="preserve">One thing I am struggling to figure </w:t>
-      </w:r>
-      <w:proofErr w:type="gramStart"/>
-      <w:r>
-        <w:rPr>
-          <w:rFonts w:eastAsiaTheme="minorEastAsia"/>
-        </w:rPr>
-        <w:t>out,</w:t>
-      </w:r>
-      <w:proofErr w:type="gramEnd"/>
-      <w:r>
-        <w:rPr>
-          <w:rFonts w:eastAsiaTheme="minorEastAsia"/>
-        </w:rPr>
-        <w:t xml:space="preserve"> is how I will do GUI configuration of packages, of programs.  That’s something that I really want, but I’m not sure how to make it work with Python packages.  Python packages themselves seem to be a moving target.  But </w:t>
-      </w:r>
-      <w:hyperlink r:id="rId6" w:history="1">
+        <w:t xml:space="preserve">One thing I am struggling to figure out, is how I will do GUI configuration of packages, of programs.  That’s something that I really want, but I’m not sure how to make it work with Python packages.  Python packages themselves seem to be a moving target.  But </w:t>
+      </w:r>
+      <w:hyperlink r:id="rId7" w:history="1">
         <w:r>
           <w:rPr>
             <w:rStyle w:val="Hyperlink"/>
@@ -2094,28 +2127,15 @@
     </w:p>
     <w:p>
       <w:r>
-        <w:t xml:space="preserve">I’ve updated trigger to support x5 bays (!), and I’ve fixed </w:t>
-      </w:r>
-      <w:proofErr w:type="spellStart"/>
-      <w:r>
-        <w:t>multiwork</w:t>
-      </w:r>
-      <w:proofErr w:type="spellEnd"/>
+        <w:t>I’ve updated trigger to support x5 bays (!), and I’ve fixed multiwork</w:t>
+      </w:r>
       <w:r>
         <w:t>.</w:t>
       </w:r>
     </w:p>
     <w:p>
       <w:r>
-        <w:t xml:space="preserve">Per the new strategy, I am working on chassis2023 by working on </w:t>
-      </w:r>
-      <w:proofErr w:type="spellStart"/>
-      <w:r>
-        <w:t>tkinterdraw</w:t>
-      </w:r>
-      <w:proofErr w:type="spellEnd"/>
-      <w:r>
-        <w:t xml:space="preserve"> (proj:007V).</w:t>
+        <w:t>Per the new strategy, I am working on chassis2023 by working on tkinterdraw (proj:007V).</w:t>
       </w:r>
     </w:p>
     <w:p>
@@ -2123,7 +2143,6 @@
         <w:pStyle w:val="Heading1"/>
       </w:pPr>
       <w:r>
-        <w:lastRenderedPageBreak/>
         <w:t>Core Themes</w:t>
       </w:r>
     </w:p>
@@ -2591,7 +2610,11 @@
           </w:p>
           <w:p>
             <w:r>
-              <w:t>2023-04-30: This might end up just being a development tool template, or something like that.  “Create a standard config for a menu-based program, …”</w:t>
+              <w:t xml:space="preserve">2023-04-30: This might end up just being a development tool </w:t>
+            </w:r>
+            <w:r>
+              <w:lastRenderedPageBreak/>
+              <w:t>template, or something like that.  “Create a standard config for a menu-based program, …”</w:t>
             </w:r>
           </w:p>
         </w:tc>
@@ -2602,6 +2625,7 @@
           </w:tcPr>
           <w:p>
             <w:r>
+              <w:lastRenderedPageBreak/>
               <w:t>Specified 2023-04-28, partly – not sure what the repercussions of the selections are, yet.</w:t>
             </w:r>
           </w:p>
@@ -2745,7 +2769,6 @@
           </w:tcPr>
           <w:p>
             <w:r>
-              <w:lastRenderedPageBreak/>
               <w:t>Symbols Support</w:t>
             </w:r>
           </w:p>
@@ -3331,16 +3354,12 @@
                 <w:strike/>
               </w:rPr>
             </w:pPr>
-            <w:proofErr w:type="spellStart"/>
-            <w:proofErr w:type="gramStart"/>
             <w:r>
               <w:rPr>
                 <w:strike/>
               </w:rPr>
               <w:t>program.json</w:t>
             </w:r>
-            <w:proofErr w:type="spellEnd"/>
-            <w:proofErr w:type="gramEnd"/>
           </w:p>
         </w:tc>
         <w:tc>
@@ -3396,13 +3415,9 @@
             <w:tcW w:w="1620" w:type="dxa"/>
           </w:tcPr>
           <w:p>
-            <w:proofErr w:type="spellStart"/>
-            <w:proofErr w:type="gramStart"/>
             <w:r>
               <w:t>package.json</w:t>
             </w:r>
-            <w:proofErr w:type="spellEnd"/>
-            <w:proofErr w:type="gramEnd"/>
           </w:p>
         </w:tc>
         <w:tc>
@@ -3462,15 +3477,7 @@
         <w:t>package’s</w:t>
       </w:r>
       <w:r>
-        <w:t xml:space="preserve"> self-identification, the modules it makes use </w:t>
-      </w:r>
-      <w:proofErr w:type="gramStart"/>
-      <w:r>
-        <w:t>of,</w:t>
-      </w:r>
-      <w:proofErr w:type="gramEnd"/>
-      <w:r>
-        <w:t xml:space="preserve"> the resources it needs in order to run, and every dimension of configuration of the </w:t>
+        <w:t xml:space="preserve"> self-identification, the modules it makes use of, the resources it needs in order to run, and every dimension of configuration of the </w:t>
       </w:r>
       <w:r>
         <w:t>package</w:t>
@@ -3539,8 +3546,6 @@
       <w:r>
         <w:t xml:space="preserve">file is kept in a file called </w:t>
       </w:r>
-      <w:proofErr w:type="spellStart"/>
-      <w:proofErr w:type="gramStart"/>
       <w:r>
         <w:rPr>
           <w:rStyle w:val="CodeChar"/>
@@ -3553,23 +3558,13 @@
         </w:rPr>
         <w:t>.json</w:t>
       </w:r>
-      <w:proofErr w:type="spellEnd"/>
-      <w:proofErr w:type="gramEnd"/>
       <w:r>
         <w:t>, and I absolutely do want it to be manipulated via tools.  JSON does not support comments, and so “#COMMENT” keys may be used in the dictionary in order to be a place for human readable comments to be kept in the JSON dictionaries.  They are to be ignored, systematically, if encountered, unless specifically displaying the comment for the developer, as a comment, is something that is valued.</w:t>
       </w:r>
     </w:p>
     <w:p>
       <w:r>
-        <w:t xml:space="preserve">I am not using TOML, because I want this file to be machine-written, and I suspect comments that are not part of the data </w:t>
-      </w:r>
-      <w:proofErr w:type="gramStart"/>
-      <w:r>
-        <w:t>itself,</w:t>
-      </w:r>
-      <w:proofErr w:type="gramEnd"/>
-      <w:r>
-        <w:t xml:space="preserve"> will be lost.</w:t>
+        <w:t>I am not using TOML, because I want this file to be machine-written, and I suspect comments that are not part of the data itself, will be lost.</w:t>
       </w:r>
     </w:p>
     <w:tbl>
@@ -3787,14 +3782,12 @@
             <w:r>
               <w:t xml:space="preserve">  </w:t>
             </w:r>
-            <w:proofErr w:type="gramStart"/>
             <w:r>
               <w:t>.</w:t>
             </w:r>
             <w:r>
               <w:t>GUID</w:t>
             </w:r>
-            <w:proofErr w:type="gramEnd"/>
           </w:p>
         </w:tc>
         <w:tc>
@@ -3862,13 +3855,8 @@
           </w:tcPr>
           <w:p>
             <w:r>
-              <w:t xml:space="preserve">  </w:t>
-            </w:r>
-            <w:proofErr w:type="gramStart"/>
-            <w:r>
-              <w:t>.TAGURI</w:t>
-            </w:r>
-            <w:proofErr w:type="gramEnd"/>
+              <w:t xml:space="preserve">  .TAGURI</w:t>
+            </w:r>
           </w:p>
         </w:tc>
         <w:tc>
@@ -3956,15 +3944,7 @@
           </w:tcPr>
           <w:p>
             <w:r>
-              <w:t>lowercase [_a-</w:t>
-            </w:r>
-            <w:proofErr w:type="gramStart"/>
-            <w:r>
-              <w:t>z][</w:t>
-            </w:r>
-            <w:proofErr w:type="gramEnd"/>
-            <w:r>
-              <w:t>_a-z0-9]* name</w:t>
+              <w:t>lowercase [_a-z][_a-z0-9]* name</w:t>
             </w:r>
           </w:p>
         </w:tc>
@@ -3975,7 +3955,7 @@
           <w:p>
             <w:pPr>
               <w:rPr>
-                <w:rFonts w:eastAsiaTheme="minorEastAsia" w:hint="eastAsia"/>
+                <w:rFonts w:eastAsiaTheme="minorEastAsia"/>
               </w:rPr>
             </w:pPr>
             <w:r>
@@ -4019,13 +3999,8 @@
           </w:tcPr>
           <w:p>
             <w:r>
-              <w:t xml:space="preserve">  </w:t>
-            </w:r>
-            <w:proofErr w:type="gramStart"/>
-            <w:r>
-              <w:t>.TITLE</w:t>
-            </w:r>
-            <w:proofErr w:type="gramEnd"/>
+              <w:t xml:space="preserve">  .TITLE</w:t>
+            </w:r>
           </w:p>
         </w:tc>
         <w:tc>
@@ -4091,13 +4066,8 @@
           </w:tcPr>
           <w:p>
             <w:r>
-              <w:t xml:space="preserve">  </w:t>
-            </w:r>
-            <w:proofErr w:type="gramStart"/>
-            <w:r>
-              <w:t>.TAGS</w:t>
-            </w:r>
-            <w:proofErr w:type="gramEnd"/>
+              <w:t xml:space="preserve">  .TAGS</w:t>
+            </w:r>
           </w:p>
         </w:tc>
         <w:tc>
@@ -4116,15 +4086,7 @@
           </w:tcPr>
           <w:p>
             <w:r>
-              <w:t>lowercase [_a-</w:t>
-            </w:r>
-            <w:proofErr w:type="gramStart"/>
-            <w:r>
-              <w:t>z][</w:t>
-            </w:r>
-            <w:proofErr w:type="gramEnd"/>
-            <w:r>
-              <w:t>_a-z0-9]* space-separated tags</w:t>
+              <w:t>lowercase [_a-z][_a-z0-9]* space-separated tags</w:t>
             </w:r>
           </w:p>
         </w:tc>
@@ -4140,13 +4102,8 @@
               <w:t>package</w:t>
             </w:r>
             <w:r>
-              <w:t xml:space="preserve">; this is local to the programmer, and not intended for tagging on (say) </w:t>
-            </w:r>
-            <w:proofErr w:type="spellStart"/>
-            <w:r>
-              <w:t>github</w:t>
-            </w:r>
-            <w:proofErr w:type="spellEnd"/>
+              <w:t>; this is local to the programmer, and not intended for tagging on (say) github</w:t>
+            </w:r>
           </w:p>
         </w:tc>
       </w:tr>
@@ -4181,14 +4138,12 @@
             <w:r>
               <w:t xml:space="preserve">  </w:t>
             </w:r>
-            <w:proofErr w:type="gramStart"/>
             <w:r>
               <w:t>.</w:t>
             </w:r>
             <w:r>
               <w:t>DESC</w:t>
             </w:r>
-            <w:proofErr w:type="gramEnd"/>
           </w:p>
         </w:tc>
         <w:tc>
@@ -4395,13 +4350,8 @@
           </w:tcPr>
           <w:p>
             <w:r>
-              <w:t xml:space="preserve">  </w:t>
-            </w:r>
-            <w:proofErr w:type="gramStart"/>
-            <w:r>
-              <w:t>.DISTRIBUTIONNAME</w:t>
-            </w:r>
-            <w:proofErr w:type="gramEnd"/>
+              <w:t xml:space="preserve">  .DISTRIBUTIONNAME</w:t>
+            </w:r>
           </w:p>
         </w:tc>
         <w:tc>
@@ -4430,15 +4380,7 @@
           </w:tcPr>
           <w:p>
             <w:r>
-              <w:t xml:space="preserve">the name of the package, per </w:t>
-            </w:r>
-            <w:proofErr w:type="spellStart"/>
-            <w:r>
-              <w:t>PyPI’s</w:t>
-            </w:r>
-            <w:proofErr w:type="spellEnd"/>
-            <w:r>
-              <w:t xml:space="preserve"> distribution system – it doesn’t need to match the actual package name</w:t>
+              <w:t>the name of the package, per PyPI’s distribution system – it doesn’t need to match the actual package name</w:t>
             </w:r>
           </w:p>
         </w:tc>
@@ -4472,13 +4414,8 @@
           </w:tcPr>
           <w:p>
             <w:r>
-              <w:t xml:space="preserve">  </w:t>
-            </w:r>
-            <w:proofErr w:type="gramStart"/>
-            <w:r>
-              <w:t>.VERSION</w:t>
-            </w:r>
-            <w:proofErr w:type="gramEnd"/>
+              <w:t xml:space="preserve">  .VERSION</w:t>
+            </w:r>
           </w:p>
         </w:tc>
         <w:tc>
@@ -4507,15 +4444,7 @@
           </w:tcPr>
           <w:p>
             <w:r>
-              <w:t xml:space="preserve">the version of the package, for </w:t>
-            </w:r>
-            <w:proofErr w:type="spellStart"/>
-            <w:r>
-              <w:t>PyPI’s</w:t>
-            </w:r>
-            <w:proofErr w:type="spellEnd"/>
-            <w:r>
-              <w:t xml:space="preserve"> distribution system</w:t>
+              <w:t>the version of the package, for PyPI’s distribution system</w:t>
             </w:r>
           </w:p>
         </w:tc>
@@ -4549,13 +4478,8 @@
           </w:tcPr>
           <w:p>
             <w:r>
-              <w:t xml:space="preserve">  </w:t>
-            </w:r>
-            <w:proofErr w:type="gramStart"/>
-            <w:r>
-              <w:t>.CLASSIFIERS</w:t>
-            </w:r>
-            <w:proofErr w:type="gramEnd"/>
+              <w:t xml:space="preserve">  .CLASSIFIERS</w:t>
+            </w:r>
           </w:p>
         </w:tc>
         <w:tc>
@@ -4574,15 +4498,7 @@
           </w:tcPr>
           <w:p>
             <w:r>
-              <w:t xml:space="preserve">list of </w:t>
-            </w:r>
-            <w:proofErr w:type="spellStart"/>
-            <w:r>
-              <w:t>PyPI</w:t>
-            </w:r>
-            <w:proofErr w:type="spellEnd"/>
-            <w:r>
-              <w:t xml:space="preserve"> classifier strings</w:t>
+              <w:t>list of PyPI classifier strings</w:t>
             </w:r>
           </w:p>
         </w:tc>
@@ -4592,13 +4508,8 @@
           </w:tcPr>
           <w:p>
             <w:r>
-              <w:t xml:space="preserve">the classifiers that are used to locate and characterize packages in </w:t>
-            </w:r>
-            <w:proofErr w:type="spellStart"/>
-            <w:r>
-              <w:t>PyPI</w:t>
-            </w:r>
-            <w:proofErr w:type="spellEnd"/>
+              <w:t>the classifiers that are used to locate and characterize packages in PyPI</w:t>
+            </w:r>
           </w:p>
         </w:tc>
       </w:tr>
@@ -4610,6 +4521,7 @@
           <w:p>
             <w:pPr>
               <w:rPr>
+                <w:strike/>
                 <w:sz w:val="12"/>
                 <w:szCs w:val="12"/>
               </w:rPr>
@@ -4618,6 +4530,7 @@
               <w:rPr>
                 <w:i/>
                 <w:iCs/>
+                <w:strike/>
                 <w:sz w:val="12"/>
                 <w:szCs w:val="12"/>
               </w:rPr>
@@ -4630,11 +4543,22 @@
             <w:tcW w:w="1843" w:type="dxa"/>
           </w:tcPr>
           <w:p>
-            <w:r>
+            <w:pPr>
+              <w:rPr>
+                <w:strike/>
+              </w:rPr>
+            </w:pPr>
+            <w:r>
+              <w:rPr>
+                <w:strike/>
+              </w:rPr>
               <w:t xml:space="preserve">  </w:t>
             </w:r>
             <w:proofErr w:type="gramStart"/>
             <w:r>
+              <w:rPr>
+                <w:strike/>
+              </w:rPr>
               <w:t>.EXECUTIONTYPE</w:t>
             </w:r>
             <w:proofErr w:type="gramEnd"/>
@@ -4645,7 +4569,15 @@
             <w:tcW w:w="1248" w:type="dxa"/>
           </w:tcPr>
           <w:p>
-            <w:r>
+            <w:pPr>
+              <w:rPr>
+                <w:strike/>
+              </w:rPr>
+            </w:pPr>
+            <w:r>
+              <w:rPr>
+                <w:strike/>
+              </w:rPr>
               <w:t>str</w:t>
             </w:r>
           </w:p>
@@ -4655,10 +4587,21 @@
             <w:tcW w:w="3169" w:type="dxa"/>
           </w:tcPr>
           <w:p>
-            <w:r>
+            <w:pPr>
+              <w:rPr>
+                <w:strike/>
+              </w:rPr>
+            </w:pPr>
+            <w:r>
+              <w:rPr>
+                <w:strike/>
+              </w:rPr>
               <w:t xml:space="preserve">Categorical Values: CLITOOL, WEBSERVER, FILETALKSERVER, TKINTERGUI, INTERACTIVEMENU, </w:t>
             </w:r>
             <w:r>
+              <w:rPr>
+                <w:strike/>
+              </w:rPr>
               <w:t>LIBRARY</w:t>
             </w:r>
           </w:p>
@@ -4668,8 +4611,30 @@
             <w:tcW w:w="3407" w:type="dxa"/>
           </w:tcPr>
           <w:p>
-            <w:r>
+            <w:pPr>
+              <w:rPr>
+                <w:strike/>
+              </w:rPr>
+            </w:pPr>
+            <w:r>
+              <w:rPr>
+                <w:strike/>
+              </w:rPr>
               <w:t>what kind of executable the program is</w:t>
+            </w:r>
+            <w:r>
+              <w:rPr>
+                <w:i/>
+                <w:iCs/>
+              </w:rPr>
+              <w:t xml:space="preserve"> moved to</w:t>
+            </w:r>
+            <w:r>
+              <w:rPr>
+                <w:i/>
+                <w:iCs/>
+              </w:rPr>
+              <w:t xml:space="preserve"> CHASSIS2023</w:t>
             </w:r>
           </w:p>
         </w:tc>
@@ -4701,13 +4666,8 @@
           </w:tcPr>
           <w:p>
             <w:r>
-              <w:t xml:space="preserve">  </w:t>
-            </w:r>
-            <w:proofErr w:type="gramStart"/>
-            <w:r>
-              <w:t>.DEPENDENCIES</w:t>
-            </w:r>
-            <w:proofErr w:type="gramEnd"/>
+              <w:t xml:space="preserve">  .DEPENDENCIES</w:t>
+            </w:r>
           </w:p>
         </w:tc>
         <w:tc>
@@ -4726,13 +4686,8 @@
           </w:tcPr>
           <w:p>
             <w:r>
-              <w:t xml:space="preserve">list of package names, locatable in </w:t>
-            </w:r>
-            <w:proofErr w:type="spellStart"/>
-            <w:r>
-              <w:t>PyPI</w:t>
-            </w:r>
-            <w:proofErr w:type="spellEnd"/>
+              <w:t>list of package names, locatable in PyPI</w:t>
+            </w:r>
           </w:p>
         </w:tc>
         <w:tc>
@@ -4899,13 +4854,8 @@
           </w:tcPr>
           <w:p>
             <w:r>
-              <w:t xml:space="preserve">  </w:t>
-            </w:r>
-            <w:proofErr w:type="gramStart"/>
-            <w:r>
-              <w:t>.LOGRINGLEN</w:t>
-            </w:r>
-            <w:proofErr w:type="gramEnd"/>
+              <w:t xml:space="preserve">  .LOGRINGLEN</w:t>
+            </w:r>
           </w:p>
         </w:tc>
         <w:tc>
@@ -4951,50 +4901,278 @@
                 <w:szCs w:val="12"/>
               </w:rPr>
             </w:pPr>
-          </w:p>
-        </w:tc>
-        <w:tc>
-          <w:tcPr>
-            <w:tcW w:w="1843" w:type="dxa"/>
-          </w:tcPr>
-          <w:p/>
-        </w:tc>
-        <w:tc>
-          <w:tcPr>
-            <w:tcW w:w="1248" w:type="dxa"/>
-          </w:tcPr>
-          <w:p/>
-        </w:tc>
-        <w:tc>
-          <w:tcPr>
-            <w:tcW w:w="3169" w:type="dxa"/>
-          </w:tcPr>
-          <w:p/>
-        </w:tc>
-        <w:tc>
-          <w:tcPr>
-            <w:tcW w:w="3407" w:type="dxa"/>
-          </w:tcPr>
-          <w:p/>
-        </w:tc>
-      </w:tr>
-      <w:tr>
-        <w:tc>
-          <w:tcPr>
-            <w:tcW w:w="989" w:type="dxa"/>
-          </w:tcPr>
-          <w:p>
-            <w:pPr>
+            <w:r>
               <w:rPr>
                 <w:sz w:val="12"/>
                 <w:szCs w:val="12"/>
               </w:rPr>
-            </w:pPr>
-            <w:r>
+              <w:t>2023-08-13</w:t>
+            </w:r>
+          </w:p>
+        </w:tc>
+        <w:tc>
+          <w:tcPr>
+            <w:tcW w:w="1843" w:type="dxa"/>
+          </w:tcPr>
+          <w:p>
+            <w:r>
+              <w:t xml:space="preserve">  </w:t>
+            </w:r>
+            <w:proofErr w:type="gramStart"/>
+            <w:r>
+              <w:t>.SESSIONFILELOC</w:t>
+            </w:r>
+            <w:proofErr w:type="gramEnd"/>
+          </w:p>
+        </w:tc>
+        <w:tc>
+          <w:tcPr>
+            <w:tcW w:w="1248" w:type="dxa"/>
+          </w:tcPr>
+          <w:p>
+            <w:r>
+              <w:t>str</w:t>
+            </w:r>
+          </w:p>
+        </w:tc>
+        <w:tc>
+          <w:tcPr>
+            <w:tcW w:w="3169" w:type="dxa"/>
+          </w:tcPr>
+          <w:p>
+            <w:r>
+              <w:t>flags: “S” (system location), “X” (execution directory), “M” (manually specified)</w:t>
+            </w:r>
+          </w:p>
+        </w:tc>
+        <w:tc>
+          <w:tcPr>
+            <w:tcW w:w="3407" w:type="dxa"/>
+          </w:tcPr>
+          <w:p>
+            <w:r>
+              <w:t>where the session file can be located</w:t>
+            </w:r>
+          </w:p>
+        </w:tc>
+      </w:tr>
+      <w:tr>
+        <w:tc>
+          <w:tcPr>
+            <w:tcW w:w="989" w:type="dxa"/>
+          </w:tcPr>
+          <w:p>
+            <w:pPr>
               <w:rPr>
                 <w:sz w:val="12"/>
                 <w:szCs w:val="12"/>
               </w:rPr>
+            </w:pPr>
+            <w:r>
+              <w:rPr>
+                <w:sz w:val="12"/>
+                <w:szCs w:val="12"/>
+              </w:rPr>
+              <w:t>2023-08-13</w:t>
+            </w:r>
+          </w:p>
+        </w:tc>
+        <w:tc>
+          <w:tcPr>
+            <w:tcW w:w="1843" w:type="dxa"/>
+          </w:tcPr>
+          <w:p>
+            <w:r>
+              <w:t xml:space="preserve">  </w:t>
+            </w:r>
+            <w:proofErr w:type="gramStart"/>
+            <w:r>
+              <w:t>.SESSIONFILENAME</w:t>
+            </w:r>
+            <w:proofErr w:type="gramEnd"/>
+          </w:p>
+        </w:tc>
+        <w:tc>
+          <w:tcPr>
+            <w:tcW w:w="1248" w:type="dxa"/>
+          </w:tcPr>
+          <w:p>
+            <w:r>
+              <w:t>str</w:t>
+            </w:r>
+          </w:p>
+        </w:tc>
+        <w:tc>
+          <w:tcPr>
+            <w:tcW w:w="3169" w:type="dxa"/>
+          </w:tcPr>
+          <w:p>
+            <w:r>
+              <w:t xml:space="preserve">filename of the session file (incl </w:t>
+            </w:r>
+            <w:proofErr w:type="gramStart"/>
+            <w:r>
+              <w:t>“.</w:t>
+            </w:r>
+            <w:proofErr w:type="spellStart"/>
+            <w:r>
+              <w:t>json</w:t>
+            </w:r>
+            <w:proofErr w:type="spellEnd"/>
+            <w:proofErr w:type="gramEnd"/>
+            <w:r>
+              <w:t>” extension), or None/null</w:t>
+            </w:r>
+          </w:p>
+        </w:tc>
+        <w:tc>
+          <w:tcPr>
+            <w:tcW w:w="3407" w:type="dxa"/>
+          </w:tcPr>
+          <w:p>
+            <w:r>
+              <w:t xml:space="preserve">full filename for the session file; must end with </w:t>
+            </w:r>
+            <w:proofErr w:type="gramStart"/>
+            <w:r>
+              <w:t>“.</w:t>
+            </w:r>
+            <w:proofErr w:type="spellStart"/>
+            <w:r>
+              <w:t>json</w:t>
+            </w:r>
+            <w:proofErr w:type="spellEnd"/>
+            <w:proofErr w:type="gramEnd"/>
+            <w:r>
+              <w:t>”</w:t>
+            </w:r>
+          </w:p>
+        </w:tc>
+      </w:tr>
+      <w:tr>
+        <w:tc>
+          <w:tcPr>
+            <w:tcW w:w="989" w:type="dxa"/>
+          </w:tcPr>
+          <w:p>
+            <w:pPr>
+              <w:rPr>
+                <w:sz w:val="12"/>
+                <w:szCs w:val="12"/>
+              </w:rPr>
+            </w:pPr>
+            <w:r>
+              <w:rPr>
+                <w:sz w:val="12"/>
+                <w:szCs w:val="12"/>
+              </w:rPr>
+              <w:lastRenderedPageBreak/>
+              <w:t>2023-08-13</w:t>
+            </w:r>
+          </w:p>
+        </w:tc>
+        <w:tc>
+          <w:tcPr>
+            <w:tcW w:w="1843" w:type="dxa"/>
+          </w:tcPr>
+          <w:p>
+            <w:r>
+              <w:t xml:space="preserve">  </w:t>
+            </w:r>
+            <w:proofErr w:type="gramStart"/>
+            <w:r>
+              <w:t>.EXECUTIONTYPE</w:t>
+            </w:r>
+            <w:proofErr w:type="gramEnd"/>
+          </w:p>
+        </w:tc>
+        <w:tc>
+          <w:tcPr>
+            <w:tcW w:w="1248" w:type="dxa"/>
+          </w:tcPr>
+          <w:p>
+            <w:r>
+              <w:t>str</w:t>
+            </w:r>
+          </w:p>
+        </w:tc>
+        <w:tc>
+          <w:tcPr>
+            <w:tcW w:w="3169" w:type="dxa"/>
+          </w:tcPr>
+          <w:p>
+            <w:r>
+              <w:t>Categorical Values: CLITOOL, WEBSERVER, FILETALKSERVER, TKINTERGUI, INTERACTIVEMENU, LIBRARY</w:t>
+            </w:r>
+          </w:p>
+        </w:tc>
+        <w:tc>
+          <w:tcPr>
+            <w:tcW w:w="3407" w:type="dxa"/>
+          </w:tcPr>
+          <w:p>
+            <w:r>
+              <w:t>what kind of executable the program is</w:t>
+            </w:r>
+          </w:p>
+        </w:tc>
+      </w:tr>
+      <w:tr>
+        <w:tc>
+          <w:tcPr>
+            <w:tcW w:w="989" w:type="dxa"/>
+          </w:tcPr>
+          <w:p>
+            <w:pPr>
+              <w:rPr>
+                <w:sz w:val="12"/>
+                <w:szCs w:val="12"/>
+              </w:rPr>
+            </w:pPr>
+          </w:p>
+        </w:tc>
+        <w:tc>
+          <w:tcPr>
+            <w:tcW w:w="1843" w:type="dxa"/>
+          </w:tcPr>
+          <w:p/>
+        </w:tc>
+        <w:tc>
+          <w:tcPr>
+            <w:tcW w:w="1248" w:type="dxa"/>
+          </w:tcPr>
+          <w:p/>
+        </w:tc>
+        <w:tc>
+          <w:tcPr>
+            <w:tcW w:w="3169" w:type="dxa"/>
+          </w:tcPr>
+          <w:p/>
+        </w:tc>
+        <w:tc>
+          <w:tcPr>
+            <w:tcW w:w="3407" w:type="dxa"/>
+          </w:tcPr>
+          <w:p/>
+        </w:tc>
+      </w:tr>
+      <w:tr>
+        <w:tc>
+          <w:tcPr>
+            <w:tcW w:w="989" w:type="dxa"/>
+          </w:tcPr>
+          <w:p>
+            <w:pPr>
+              <w:rPr>
+                <w:sz w:val="12"/>
+                <w:szCs w:val="12"/>
+              </w:rPr>
+            </w:pPr>
+            <w:r>
+              <w:rPr>
+                <w:sz w:val="12"/>
+                <w:szCs w:val="12"/>
+              </w:rPr>
               <w:t>2023-08-01</w:t>
             </w:r>
           </w:p>
@@ -5077,13 +5255,8 @@
           </w:tcPr>
           <w:p>
             <w:r>
-              <w:t xml:space="preserve">  </w:t>
-            </w:r>
-            <w:proofErr w:type="gramStart"/>
-            <w:r>
-              <w:t>.PROJECTID</w:t>
-            </w:r>
-            <w:proofErr w:type="gramEnd"/>
+              <w:t xml:space="preserve">  .PROJECTID</w:t>
+            </w:r>
           </w:p>
         </w:tc>
         <w:tc>
@@ -5112,11 +5285,7 @@
           </w:tcPr>
           <w:p>
             <w:r>
-              <w:t xml:space="preserve">an ID, such as “0100”, for the package, in </w:t>
-            </w:r>
-            <w:r>
-              <w:lastRenderedPageBreak/>
-              <w:t>Lion’s factory system</w:t>
+              <w:t>an ID, such as “0100”, for the package, in Lion’s factory system</w:t>
             </w:r>
           </w:p>
         </w:tc>
@@ -5240,15 +5409,7 @@
           </w:tcPr>
           <w:p>
             <w:r>
-              <w:t xml:space="preserve">if the project shows up on </w:t>
-            </w:r>
-            <w:proofErr w:type="spellStart"/>
-            <w:r>
-              <w:t>Github</w:t>
-            </w:r>
-            <w:proofErr w:type="spellEnd"/>
-            <w:r>
-              <w:t xml:space="preserve">, use a k-v dictionary, otherwise, just </w:t>
+              <w:t xml:space="preserve">if the project shows up on Github, use a k-v dictionary, otherwise, just </w:t>
             </w:r>
             <w:r>
               <w:t>None</w:t>
@@ -5306,15 +5467,7 @@
           </w:tcPr>
           <w:p>
             <w:r>
-              <w:t xml:space="preserve">legal </w:t>
-            </w:r>
-            <w:proofErr w:type="spellStart"/>
-            <w:r>
-              <w:t>github</w:t>
-            </w:r>
-            <w:proofErr w:type="spellEnd"/>
-            <w:r>
-              <w:t xml:space="preserve"> project name</w:t>
+              <w:t>legal github project name</w:t>
             </w:r>
           </w:p>
         </w:tc>
@@ -5324,13 +5477,8 @@
           </w:tcPr>
           <w:p>
             <w:r>
-              <w:t xml:space="preserve">name of the project, on </w:t>
-            </w:r>
-            <w:proofErr w:type="spellStart"/>
-            <w:r>
-              <w:t>Github</w:t>
-            </w:r>
-            <w:proofErr w:type="spellEnd"/>
+              <w:t>name of the project, on Github</w:t>
+            </w:r>
           </w:p>
         </w:tc>
       </w:tr>
@@ -5529,13 +5677,8 @@
           </w:tcPr>
           <w:p>
             <w:r>
-              <w:t xml:space="preserve">list of k-v </w:t>
-            </w:r>
-            <w:proofErr w:type="spellStart"/>
-            <w:r>
-              <w:t>dicts</w:t>
-            </w:r>
-            <w:proofErr w:type="spellEnd"/>
+              <w:t>list of k-v dicts</w:t>
+            </w:r>
           </w:p>
         </w:tc>
         <w:tc>
@@ -5606,13 +5749,8 @@
           </w:tcPr>
           <w:p>
             <w:r>
-              <w:t xml:space="preserve">list of k-v </w:t>
-            </w:r>
-            <w:proofErr w:type="spellStart"/>
-            <w:r>
-              <w:t>dicts</w:t>
-            </w:r>
-            <w:proofErr w:type="spellEnd"/>
+              <w:t>list of k-v dicts</w:t>
+            </w:r>
           </w:p>
         </w:tc>
         <w:tc>
@@ -5621,13 +5759,8 @@
           </w:tcPr>
           <w:p>
             <w:r>
-              <w:t xml:space="preserve">package config value </w:t>
-            </w:r>
-            <w:proofErr w:type="spellStart"/>
-            <w:r>
-              <w:t>dict</w:t>
-            </w:r>
-            <w:proofErr w:type="spellEnd"/>
+              <w:t>package config value dict</w:t>
+            </w:r>
           </w:p>
         </w:tc>
         <w:tc>
@@ -6042,6 +6175,139 @@
       </w:pPr>
       <w:r>
         <w:lastRenderedPageBreak/>
+        <w:t>Session File</w:t>
+      </w:r>
+    </w:p>
+    <w:p>
+      <w:r>
+        <w:t>The “Session File” is a JSON file that represents a module’s given execution.</w:t>
+      </w:r>
+    </w:p>
+    <w:p>
+      <w:r>
+        <w:t xml:space="preserve">The Session File can be sourced from the System Directory, the Execution Directory, a location specified on the command line as an argument, or from </w:t>
+      </w:r>
+      <w:r>
+        <w:t>some pattern of defaulting.  The order of preference is always:</w:t>
+      </w:r>
+    </w:p>
+    <w:p>
+      <w:pPr>
+        <w:pStyle w:val="ListParagraph"/>
+        <w:numPr>
+          <w:ilvl w:val="0"/>
+          <w:numId w:val="15"/>
+        </w:numPr>
+        <w:rPr>
+          <w:rFonts w:eastAsiaTheme="majorEastAsia" w:cstheme="majorBidi"/>
+          <w:color w:val="2F5496" w:themeColor="accent1" w:themeShade="BF"/>
+          <w:sz w:val="20"/>
+          <w:szCs w:val="20"/>
+        </w:rPr>
+      </w:pPr>
+      <w:r>
+        <w:t>Manually specified location.  (</w:t>
+      </w:r>
+      <w:proofErr w:type="gramStart"/>
+      <w:r>
+        <w:t>if</w:t>
+      </w:r>
+      <w:proofErr w:type="gramEnd"/>
+      <w:r>
+        <w:t xml:space="preserve"> permitted)</w:t>
+      </w:r>
+    </w:p>
+    <w:p>
+      <w:pPr>
+        <w:pStyle w:val="ListParagraph"/>
+        <w:numPr>
+          <w:ilvl w:val="0"/>
+          <w:numId w:val="15"/>
+        </w:numPr>
+        <w:rPr>
+          <w:rFonts w:eastAsiaTheme="majorEastAsia" w:cstheme="majorBidi"/>
+          <w:color w:val="2F5496" w:themeColor="accent1" w:themeShade="BF"/>
+          <w:sz w:val="20"/>
+          <w:szCs w:val="20"/>
+        </w:rPr>
+      </w:pPr>
+      <w:r>
+        <w:t>Execution directory.  (</w:t>
+      </w:r>
+      <w:proofErr w:type="gramStart"/>
+      <w:r>
+        <w:t>if</w:t>
+      </w:r>
+      <w:proofErr w:type="gramEnd"/>
+      <w:r>
+        <w:t xml:space="preserve"> permitted)</w:t>
+      </w:r>
+    </w:p>
+    <w:p>
+      <w:pPr>
+        <w:pStyle w:val="ListParagraph"/>
+        <w:numPr>
+          <w:ilvl w:val="0"/>
+          <w:numId w:val="15"/>
+        </w:numPr>
+        <w:rPr>
+          <w:rFonts w:eastAsiaTheme="majorEastAsia" w:cstheme="majorBidi"/>
+          <w:color w:val="2F5496" w:themeColor="accent1" w:themeShade="BF"/>
+          <w:sz w:val="20"/>
+          <w:szCs w:val="20"/>
+        </w:rPr>
+      </w:pPr>
+      <w:r>
+        <w:t>System directory.  (</w:t>
+      </w:r>
+      <w:proofErr w:type="gramStart"/>
+      <w:r>
+        <w:t>if</w:t>
+      </w:r>
+      <w:proofErr w:type="gramEnd"/>
+      <w:r>
+        <w:t xml:space="preserve"> permitted)</w:t>
+      </w:r>
+    </w:p>
+    <w:p>
+      <w:pPr>
+        <w:rPr>
+          <w:rFonts w:eastAsiaTheme="minorEastAsia"/>
+        </w:rPr>
+      </w:pPr>
+      <w:r>
+        <w:t>A program might not have a session file, in which case the session is created with default values for each execution, and it is all discarded at the completion of program execution.</w:t>
+      </w:r>
+    </w:p>
+    <w:p>
+      <w:pPr>
+        <w:rPr>
+          <w:rFonts w:eastAsiaTheme="majorEastAsia" w:cstheme="majorBidi"/>
+          <w:color w:val="2F5496" w:themeColor="accent1" w:themeShade="BF"/>
+          <w:sz w:val="20"/>
+          <w:szCs w:val="20"/>
+        </w:rPr>
+      </w:pPr>
+    </w:p>
+    <w:p>
+      <w:pPr>
+        <w:rPr>
+          <w:rFonts w:eastAsiaTheme="majorEastAsia" w:cstheme="majorBidi"/>
+          <w:color w:val="2F5496" w:themeColor="accent1" w:themeShade="BF"/>
+          <w:sz w:val="20"/>
+          <w:szCs w:val="20"/>
+        </w:rPr>
+      </w:pPr>
+      <w:r>
+        <w:br w:type="page"/>
+      </w:r>
+    </w:p>
+    <w:p>
+      <w:pPr>
+        <w:pStyle w:val="Heading1"/>
+      </w:pPr>
+      <w:r>
+        <w:lastRenderedPageBreak/>
         <w:t>Stages</w:t>
       </w:r>
     </w:p>
@@ -7082,14 +7348,15 @@
         <w:tblLook w:val="04A0" w:firstRow="1" w:lastRow="0" w:firstColumn="1" w:lastColumn="0" w:noHBand="0" w:noVBand="1"/>
       </w:tblPr>
       <w:tblGrid>
-        <w:gridCol w:w="1188"/>
-        <w:gridCol w:w="1260"/>
-        <w:gridCol w:w="8208"/>
+        <w:gridCol w:w="1044"/>
+        <w:gridCol w:w="1171"/>
+        <w:gridCol w:w="1231"/>
+        <w:gridCol w:w="7210"/>
       </w:tblGrid>
       <w:tr>
         <w:tc>
           <w:tcPr>
-            <w:tcW w:w="1188" w:type="dxa"/>
+            <w:tcW w:w="1044" w:type="dxa"/>
             <w:shd w:val="clear" w:color="auto" w:fill="D9E2F3" w:themeFill="accent1" w:themeFillTint="33"/>
           </w:tcPr>
           <w:p>
@@ -7104,13 +7371,34 @@
                 <w:i/>
                 <w:iCs/>
               </w:rPr>
+              <w:t>Date of Addition</w:t>
+            </w:r>
+          </w:p>
+        </w:tc>
+        <w:tc>
+          <w:tcPr>
+            <w:tcW w:w="1171" w:type="dxa"/>
+            <w:shd w:val="clear" w:color="auto" w:fill="D9E2F3" w:themeFill="accent1" w:themeFillTint="33"/>
+          </w:tcPr>
+          <w:p>
+            <w:pPr>
+              <w:rPr>
+                <w:i/>
+                <w:iCs/>
+              </w:rPr>
+            </w:pPr>
+            <w:r>
+              <w:rPr>
+                <w:i/>
+                <w:iCs/>
+              </w:rPr>
               <w:t>Major Stage</w:t>
             </w:r>
           </w:p>
         </w:tc>
         <w:tc>
           <w:tcPr>
-            <w:tcW w:w="1260" w:type="dxa"/>
+            <w:tcW w:w="1231" w:type="dxa"/>
             <w:shd w:val="clear" w:color="auto" w:fill="D9E2F3" w:themeFill="accent1" w:themeFillTint="33"/>
           </w:tcPr>
           <w:p>
@@ -7131,7 +7419,7 @@
         </w:tc>
         <w:tc>
           <w:tcPr>
-            <w:tcW w:w="8208" w:type="dxa"/>
+            <w:tcW w:w="7210" w:type="dxa"/>
             <w:shd w:val="clear" w:color="auto" w:fill="D9E2F3" w:themeFill="accent1" w:themeFillTint="33"/>
           </w:tcPr>
           <w:p>
@@ -7154,7 +7442,36 @@
       <w:tr>
         <w:tc>
           <w:tcPr>
-            <w:tcW w:w="1188" w:type="dxa"/>
+            <w:tcW w:w="1044" w:type="dxa"/>
+            <w:vAlign w:val="center"/>
+          </w:tcPr>
+          <w:p>
+            <w:pPr>
+              <w:jc w:val="center"/>
+              <w:rPr>
+                <w:i/>
+                <w:iCs/>
+              </w:rPr>
+            </w:pPr>
+            <w:r>
+              <w:rPr>
+                <w:i/>
+                <w:iCs/>
+              </w:rPr>
+              <w:t>found</w:t>
+            </w:r>
+            <w:r>
+              <w:rPr>
+                <w:i/>
+                <w:iCs/>
+              </w:rPr>
+              <w:t>*</w:t>
+            </w:r>
+          </w:p>
+        </w:tc>
+        <w:tc>
+          <w:tcPr>
+            <w:tcW w:w="1171" w:type="dxa"/>
           </w:tcPr>
           <w:p>
             <w:r>
@@ -7164,7 +7481,7 @@
         </w:tc>
         <w:tc>
           <w:tcPr>
-            <w:tcW w:w="1260" w:type="dxa"/>
+            <w:tcW w:w="1231" w:type="dxa"/>
           </w:tcPr>
           <w:p>
             <w:r>
@@ -7174,7 +7491,7 @@
         </w:tc>
         <w:tc>
           <w:tcPr>
-            <w:tcW w:w="8208" w:type="dxa"/>
+            <w:tcW w:w="7210" w:type="dxa"/>
           </w:tcPr>
           <w:p>
             <w:r>
@@ -7186,13 +7503,84 @@
       <w:tr>
         <w:tc>
           <w:tcPr>
-            <w:tcW w:w="1188" w:type="dxa"/>
-          </w:tcPr>
-          <w:p/>
-        </w:tc>
-        <w:tc>
-          <w:tcPr>
-            <w:tcW w:w="1260" w:type="dxa"/>
+            <w:tcW w:w="1044" w:type="dxa"/>
+            <w:vAlign w:val="center"/>
+          </w:tcPr>
+          <w:p>
+            <w:pPr>
+              <w:jc w:val="center"/>
+            </w:pPr>
+            <w:r>
+              <w:rPr>
+                <w:sz w:val="10"/>
+                <w:szCs w:val="10"/>
+              </w:rPr>
+              <w:t>2023-08-12</w:t>
+            </w:r>
+          </w:p>
+        </w:tc>
+        <w:tc>
+          <w:tcPr>
+            <w:tcW w:w="1171" w:type="dxa"/>
+          </w:tcPr>
+          <w:p/>
+        </w:tc>
+        <w:tc>
+          <w:tcPr>
+            <w:tcW w:w="1231" w:type="dxa"/>
+          </w:tcPr>
+          <w:p>
+            <w:r>
+              <w:t>CHECK1</w:t>
+            </w:r>
+          </w:p>
+        </w:tc>
+        <w:tc>
+          <w:tcPr>
+            <w:tcW w:w="7210" w:type="dxa"/>
+          </w:tcPr>
+          <w:p>
+            <w:r>
+              <w:t>System integrity check #1 – initial initialization completed</w:t>
+            </w:r>
+          </w:p>
+        </w:tc>
+      </w:tr>
+      <w:tr>
+        <w:tc>
+          <w:tcPr>
+            <w:tcW w:w="1044" w:type="dxa"/>
+            <w:vAlign w:val="center"/>
+          </w:tcPr>
+          <w:p>
+            <w:pPr>
+              <w:jc w:val="center"/>
+            </w:pPr>
+            <w:r>
+              <w:rPr>
+                <w:i/>
+                <w:iCs/>
+              </w:rPr>
+              <w:t>found</w:t>
+            </w:r>
+            <w:r>
+              <w:rPr>
+                <w:i/>
+                <w:iCs/>
+              </w:rPr>
+              <w:t>*</w:t>
+            </w:r>
+          </w:p>
+        </w:tc>
+        <w:tc>
+          <w:tcPr>
+            <w:tcW w:w="1171" w:type="dxa"/>
+          </w:tcPr>
+          <w:p/>
+        </w:tc>
+        <w:tc>
+          <w:tcPr>
+            <w:tcW w:w="1231" w:type="dxa"/>
           </w:tcPr>
           <w:p>
             <w:r>
@@ -7202,62 +7590,143 @@
         </w:tc>
         <w:tc>
           <w:tcPr>
-            <w:tcW w:w="8208" w:type="dxa"/>
-          </w:tcPr>
-          <w:p>
-            <w:r>
-              <w:t xml:space="preserve">Perform </w:t>
-            </w:r>
-            <w:r>
-              <w:t>setup steps that perform actual work.</w:t>
-            </w:r>
-          </w:p>
-        </w:tc>
-      </w:tr>
-      <w:tr>
-        <w:tc>
-          <w:tcPr>
-            <w:tcW w:w="1188" w:type="dxa"/>
-          </w:tcPr>
-          <w:p/>
-        </w:tc>
-        <w:tc>
-          <w:tcPr>
-            <w:tcW w:w="1260" w:type="dxa"/>
-          </w:tcPr>
-          <w:p/>
-        </w:tc>
-        <w:tc>
-          <w:tcPr>
-            <w:tcW w:w="8208" w:type="dxa"/>
-          </w:tcPr>
-          <w:p>
-            <w:r>
-              <w:t>(</w:t>
-            </w:r>
-            <w:proofErr w:type="spellStart"/>
+            <w:tcW w:w="7210" w:type="dxa"/>
+          </w:tcPr>
+          <w:p>
+            <w:r>
+              <w:t>Perform setup steps that perform actual work.</w:t>
+            </w:r>
+          </w:p>
+        </w:tc>
+      </w:tr>
+      <w:tr>
+        <w:tc>
+          <w:tcPr>
+            <w:tcW w:w="1044" w:type="dxa"/>
+            <w:vAlign w:val="center"/>
+          </w:tcPr>
+          <w:p>
+            <w:pPr>
+              <w:jc w:val="center"/>
+            </w:pPr>
+          </w:p>
+        </w:tc>
+        <w:tc>
+          <w:tcPr>
+            <w:tcW w:w="1171" w:type="dxa"/>
+          </w:tcPr>
+          <w:p/>
+        </w:tc>
+        <w:tc>
+          <w:tcPr>
+            <w:tcW w:w="1231" w:type="dxa"/>
+          </w:tcPr>
+          <w:p/>
+        </w:tc>
+        <w:tc>
+          <w:tcPr>
+            <w:tcW w:w="7210" w:type="dxa"/>
+          </w:tcPr>
+          <w:p>
+            <w:r>
+              <w:t>(resources.load())</w:t>
+            </w:r>
+          </w:p>
+        </w:tc>
+      </w:tr>
+      <w:tr>
+        <w:tc>
+          <w:tcPr>
+            <w:tcW w:w="1044" w:type="dxa"/>
+            <w:vAlign w:val="center"/>
+          </w:tcPr>
+          <w:p>
+            <w:pPr>
+              <w:jc w:val="center"/>
+              <w:rPr>
+                <w:i/>
+                <w:iCs/>
+              </w:rPr>
+            </w:pPr>
+            <w:r>
+              <w:rPr>
+                <w:sz w:val="10"/>
+                <w:szCs w:val="10"/>
+              </w:rPr>
+              <w:t>2023-08-12</w:t>
+            </w:r>
+          </w:p>
+        </w:tc>
+        <w:tc>
+          <w:tcPr>
+            <w:tcW w:w="1171" w:type="dxa"/>
+          </w:tcPr>
+          <w:p/>
+        </w:tc>
+        <w:tc>
+          <w:tcPr>
+            <w:tcW w:w="1231" w:type="dxa"/>
+          </w:tcPr>
+          <w:p>
+            <w:r>
+              <w:t>CHECK2</w:t>
+            </w:r>
+          </w:p>
+        </w:tc>
+        <w:tc>
+          <w:tcPr>
+            <w:tcW w:w="7210" w:type="dxa"/>
+          </w:tcPr>
+          <w:p>
+            <w:r>
+              <w:t xml:space="preserve">System integrity check #2 – after </w:t>
+            </w:r>
             <w:proofErr w:type="gramStart"/>
             <w:r>
-              <w:t>resources.load</w:t>
-            </w:r>
-            <w:proofErr w:type="spellEnd"/>
+              <w:t>setup(</w:t>
+            </w:r>
             <w:proofErr w:type="gramEnd"/>
             <w:r>
-              <w:t>())</w:t>
-            </w:r>
-          </w:p>
-        </w:tc>
-      </w:tr>
-      <w:tr>
-        <w:tc>
-          <w:tcPr>
-            <w:tcW w:w="1188" w:type="dxa"/>
-          </w:tcPr>
-          <w:p/>
-        </w:tc>
-        <w:tc>
-          <w:tcPr>
-            <w:tcW w:w="1260" w:type="dxa"/>
+              <w:t>) routines called</w:t>
+            </w:r>
+          </w:p>
+        </w:tc>
+      </w:tr>
+      <w:tr>
+        <w:tc>
+          <w:tcPr>
+            <w:tcW w:w="1044" w:type="dxa"/>
+            <w:vAlign w:val="center"/>
+          </w:tcPr>
+          <w:p>
+            <w:pPr>
+              <w:jc w:val="center"/>
+            </w:pPr>
+            <w:r>
+              <w:rPr>
+                <w:i/>
+                <w:iCs/>
+              </w:rPr>
+              <w:t>found</w:t>
+            </w:r>
+            <w:r>
+              <w:rPr>
+                <w:i/>
+                <w:iCs/>
+              </w:rPr>
+              <w:t>*</w:t>
+            </w:r>
+          </w:p>
+        </w:tc>
+        <w:tc>
+          <w:tcPr>
+            <w:tcW w:w="1171" w:type="dxa"/>
+          </w:tcPr>
+          <w:p/>
+        </w:tc>
+        <w:tc>
+          <w:tcPr>
+            <w:tcW w:w="1231" w:type="dxa"/>
           </w:tcPr>
           <w:p>
             <w:r>
@@ -7267,7 +7736,7 @@
         </w:tc>
         <w:tc>
           <w:tcPr>
-            <w:tcW w:w="8208" w:type="dxa"/>
+            <w:tcW w:w="7210" w:type="dxa"/>
           </w:tcPr>
           <w:p>
             <w:r>
@@ -7279,13 +7748,38 @@
       <w:tr>
         <w:tc>
           <w:tcPr>
-            <w:tcW w:w="1188" w:type="dxa"/>
-          </w:tcPr>
-          <w:p/>
-        </w:tc>
-        <w:tc>
-          <w:tcPr>
-            <w:tcW w:w="1260" w:type="dxa"/>
+            <w:tcW w:w="1044" w:type="dxa"/>
+            <w:vAlign w:val="center"/>
+          </w:tcPr>
+          <w:p>
+            <w:pPr>
+              <w:jc w:val="center"/>
+            </w:pPr>
+            <w:r>
+              <w:rPr>
+                <w:i/>
+                <w:iCs/>
+              </w:rPr>
+              <w:t>found</w:t>
+            </w:r>
+            <w:r>
+              <w:rPr>
+                <w:i/>
+                <w:iCs/>
+              </w:rPr>
+              <w:t>*</w:t>
+            </w:r>
+          </w:p>
+        </w:tc>
+        <w:tc>
+          <w:tcPr>
+            <w:tcW w:w="1171" w:type="dxa"/>
+          </w:tcPr>
+          <w:p/>
+        </w:tc>
+        <w:tc>
+          <w:tcPr>
+            <w:tcW w:w="1231" w:type="dxa"/>
           </w:tcPr>
           <w:p>
             <w:r>
@@ -7295,7 +7789,7 @@
         </w:tc>
         <w:tc>
           <w:tcPr>
-            <w:tcW w:w="8208" w:type="dxa"/>
+            <w:tcW w:w="7210" w:type="dxa"/>
           </w:tcPr>
           <w:p>
             <w:r>
@@ -7307,13 +7801,38 @@
       <w:tr>
         <w:tc>
           <w:tcPr>
-            <w:tcW w:w="1188" w:type="dxa"/>
-          </w:tcPr>
-          <w:p/>
-        </w:tc>
-        <w:tc>
-          <w:tcPr>
-            <w:tcW w:w="1260" w:type="dxa"/>
+            <w:tcW w:w="1044" w:type="dxa"/>
+            <w:vAlign w:val="center"/>
+          </w:tcPr>
+          <w:p>
+            <w:pPr>
+              <w:jc w:val="center"/>
+            </w:pPr>
+            <w:r>
+              <w:rPr>
+                <w:i/>
+                <w:iCs/>
+              </w:rPr>
+              <w:t>found</w:t>
+            </w:r>
+            <w:r>
+              <w:rPr>
+                <w:i/>
+                <w:iCs/>
+              </w:rPr>
+              <w:t>*</w:t>
+            </w:r>
+          </w:p>
+        </w:tc>
+        <w:tc>
+          <w:tcPr>
+            <w:tcW w:w="1171" w:type="dxa"/>
+          </w:tcPr>
+          <w:p/>
+        </w:tc>
+        <w:tc>
+          <w:tcPr>
+            <w:tcW w:w="1231" w:type="dxa"/>
           </w:tcPr>
           <w:p>
             <w:r>
@@ -7323,7 +7842,7 @@
         </w:tc>
         <w:tc>
           <w:tcPr>
-            <w:tcW w:w="8208" w:type="dxa"/>
+            <w:tcW w:w="7210" w:type="dxa"/>
           </w:tcPr>
           <w:p>
             <w:r>
@@ -7335,13 +7854,88 @@
       <w:tr>
         <w:tc>
           <w:tcPr>
-            <w:tcW w:w="1188" w:type="dxa"/>
-          </w:tcPr>
-          <w:p/>
-        </w:tc>
-        <w:tc>
-          <w:tcPr>
-            <w:tcW w:w="1260" w:type="dxa"/>
+            <w:tcW w:w="1044" w:type="dxa"/>
+            <w:vAlign w:val="center"/>
+          </w:tcPr>
+          <w:p>
+            <w:pPr>
+              <w:jc w:val="center"/>
+              <w:rPr>
+                <w:i/>
+                <w:iCs/>
+              </w:rPr>
+            </w:pPr>
+            <w:r>
+              <w:rPr>
+                <w:sz w:val="10"/>
+                <w:szCs w:val="10"/>
+              </w:rPr>
+              <w:t>2023-08-12</w:t>
+            </w:r>
+          </w:p>
+        </w:tc>
+        <w:tc>
+          <w:tcPr>
+            <w:tcW w:w="1171" w:type="dxa"/>
+          </w:tcPr>
+          <w:p/>
+        </w:tc>
+        <w:tc>
+          <w:tcPr>
+            <w:tcW w:w="1231" w:type="dxa"/>
+          </w:tcPr>
+          <w:p>
+            <w:r>
+              <w:t>CHECK3</w:t>
+            </w:r>
+          </w:p>
+        </w:tc>
+        <w:tc>
+          <w:tcPr>
+            <w:tcW w:w="7210" w:type="dxa"/>
+          </w:tcPr>
+          <w:p>
+            <w:r>
+              <w:t>System integrity check #3 – after files loaded, modules interlinked</w:t>
+            </w:r>
+          </w:p>
+        </w:tc>
+      </w:tr>
+      <w:tr>
+        <w:tc>
+          <w:tcPr>
+            <w:tcW w:w="1044" w:type="dxa"/>
+            <w:vAlign w:val="center"/>
+          </w:tcPr>
+          <w:p>
+            <w:pPr>
+              <w:jc w:val="center"/>
+            </w:pPr>
+            <w:r>
+              <w:rPr>
+                <w:i/>
+                <w:iCs/>
+              </w:rPr>
+              <w:t>found</w:t>
+            </w:r>
+            <w:r>
+              <w:rPr>
+                <w:i/>
+                <w:iCs/>
+              </w:rPr>
+              <w:t>*</w:t>
+            </w:r>
+          </w:p>
+        </w:tc>
+        <w:tc>
+          <w:tcPr>
+            <w:tcW w:w="1171" w:type="dxa"/>
+          </w:tcPr>
+          <w:p/>
+        </w:tc>
+        <w:tc>
+          <w:tcPr>
+            <w:tcW w:w="1231" w:type="dxa"/>
           </w:tcPr>
           <w:p>
             <w:r>
@@ -7351,7 +7945,7 @@
         </w:tc>
         <w:tc>
           <w:tcPr>
-            <w:tcW w:w="8208" w:type="dxa"/>
+            <w:tcW w:w="7210" w:type="dxa"/>
           </w:tcPr>
           <w:p>
             <w:r>
@@ -7359,43 +7953,71 @@
             </w:r>
             <w:r>
               <w:br/>
-              <w:t xml:space="preserve">For example, in a </w:t>
-            </w:r>
-            <w:proofErr w:type="spellStart"/>
-            <w:r>
-              <w:t>tkinter</w:t>
-            </w:r>
-            <w:proofErr w:type="spellEnd"/>
-            <w:r>
-              <w:t xml:space="preserve"> application, you might want to display a window or something here.</w:t>
-            </w:r>
-          </w:p>
-        </w:tc>
-      </w:tr>
-      <w:tr>
-        <w:tc>
-          <w:tcPr>
-            <w:tcW w:w="1188" w:type="dxa"/>
-          </w:tcPr>
-          <w:p/>
-        </w:tc>
-        <w:tc>
-          <w:tcPr>
-            <w:tcW w:w="1260" w:type="dxa"/>
-          </w:tcPr>
-          <w:p/>
-        </w:tc>
-        <w:tc>
-          <w:tcPr>
-            <w:tcW w:w="8208" w:type="dxa"/>
-          </w:tcPr>
-          <w:p/>
-        </w:tc>
-      </w:tr>
-      <w:tr>
-        <w:tc>
-          <w:tcPr>
-            <w:tcW w:w="1188" w:type="dxa"/>
+              <w:t>For example, in a tkinter application, you might want to display a window or something here.</w:t>
+            </w:r>
+          </w:p>
+        </w:tc>
+      </w:tr>
+      <w:tr>
+        <w:tc>
+          <w:tcPr>
+            <w:tcW w:w="1044" w:type="dxa"/>
+            <w:vAlign w:val="center"/>
+          </w:tcPr>
+          <w:p>
+            <w:pPr>
+              <w:jc w:val="center"/>
+            </w:pPr>
+          </w:p>
+        </w:tc>
+        <w:tc>
+          <w:tcPr>
+            <w:tcW w:w="1171" w:type="dxa"/>
+          </w:tcPr>
+          <w:p/>
+        </w:tc>
+        <w:tc>
+          <w:tcPr>
+            <w:tcW w:w="1231" w:type="dxa"/>
+          </w:tcPr>
+          <w:p/>
+        </w:tc>
+        <w:tc>
+          <w:tcPr>
+            <w:tcW w:w="7210" w:type="dxa"/>
+          </w:tcPr>
+          <w:p/>
+        </w:tc>
+      </w:tr>
+      <w:tr>
+        <w:tc>
+          <w:tcPr>
+            <w:tcW w:w="1044" w:type="dxa"/>
+            <w:vAlign w:val="center"/>
+          </w:tcPr>
+          <w:p>
+            <w:pPr>
+              <w:jc w:val="center"/>
+            </w:pPr>
+            <w:r>
+              <w:rPr>
+                <w:i/>
+                <w:iCs/>
+              </w:rPr>
+              <w:t>found</w:t>
+            </w:r>
+            <w:r>
+              <w:rPr>
+                <w:i/>
+                <w:iCs/>
+              </w:rPr>
+              <w:t>*</w:t>
+            </w:r>
+          </w:p>
+        </w:tc>
+        <w:tc>
+          <w:tcPr>
+            <w:tcW w:w="1171" w:type="dxa"/>
           </w:tcPr>
           <w:p>
             <w:r>
@@ -7405,7 +8027,7 @@
         </w:tc>
         <w:tc>
           <w:tcPr>
-            <w:tcW w:w="1260" w:type="dxa"/>
+            <w:tcW w:w="1231" w:type="dxa"/>
           </w:tcPr>
           <w:p>
             <w:r>
@@ -7415,21 +8037,46 @@
         </w:tc>
         <w:tc>
           <w:tcPr>
-            <w:tcW w:w="8208" w:type="dxa"/>
-          </w:tcPr>
-          <w:p/>
-        </w:tc>
-      </w:tr>
-      <w:tr>
-        <w:tc>
-          <w:tcPr>
-            <w:tcW w:w="1188" w:type="dxa"/>
-          </w:tcPr>
-          <w:p/>
-        </w:tc>
-        <w:tc>
-          <w:tcPr>
-            <w:tcW w:w="1260" w:type="dxa"/>
+            <w:tcW w:w="7210" w:type="dxa"/>
+          </w:tcPr>
+          <w:p/>
+        </w:tc>
+      </w:tr>
+      <w:tr>
+        <w:tc>
+          <w:tcPr>
+            <w:tcW w:w="1044" w:type="dxa"/>
+            <w:vAlign w:val="center"/>
+          </w:tcPr>
+          <w:p>
+            <w:pPr>
+              <w:jc w:val="center"/>
+            </w:pPr>
+            <w:r>
+              <w:rPr>
+                <w:i/>
+                <w:iCs/>
+              </w:rPr>
+              <w:t>found</w:t>
+            </w:r>
+            <w:r>
+              <w:rPr>
+                <w:i/>
+                <w:iCs/>
+              </w:rPr>
+              <w:t>*</w:t>
+            </w:r>
+          </w:p>
+        </w:tc>
+        <w:tc>
+          <w:tcPr>
+            <w:tcW w:w="1171" w:type="dxa"/>
+          </w:tcPr>
+          <w:p/>
+        </w:tc>
+        <w:tc>
+          <w:tcPr>
+            <w:tcW w:w="1231" w:type="dxa"/>
           </w:tcPr>
           <w:p>
             <w:r>
@@ -7439,55 +8086,81 @@
         </w:tc>
         <w:tc>
           <w:tcPr>
-            <w:tcW w:w="8208" w:type="dxa"/>
-          </w:tcPr>
-          <w:p/>
-        </w:tc>
-      </w:tr>
-      <w:tr>
-        <w:tc>
-          <w:tcPr>
-            <w:tcW w:w="1188" w:type="dxa"/>
-          </w:tcPr>
-          <w:p/>
-        </w:tc>
-        <w:tc>
-          <w:tcPr>
-            <w:tcW w:w="1260" w:type="dxa"/>
-          </w:tcPr>
-          <w:p/>
-        </w:tc>
-        <w:tc>
-          <w:tcPr>
-            <w:tcW w:w="8208" w:type="dxa"/>
-          </w:tcPr>
-          <w:p>
-            <w:r>
-              <w:t>(</w:t>
-            </w:r>
-            <w:proofErr w:type="spellStart"/>
-            <w:proofErr w:type="gramStart"/>
-            <w:r>
-              <w:t>resources.save</w:t>
-            </w:r>
-            <w:proofErr w:type="spellEnd"/>
-            <w:proofErr w:type="gramEnd"/>
-            <w:r>
-              <w:t>())</w:t>
-            </w:r>
-          </w:p>
-        </w:tc>
-      </w:tr>
-      <w:tr>
-        <w:tc>
-          <w:tcPr>
-            <w:tcW w:w="1188" w:type="dxa"/>
-          </w:tcPr>
-          <w:p/>
-        </w:tc>
-        <w:tc>
-          <w:tcPr>
-            <w:tcW w:w="1260" w:type="dxa"/>
+            <w:tcW w:w="7210" w:type="dxa"/>
+          </w:tcPr>
+          <w:p/>
+        </w:tc>
+      </w:tr>
+      <w:tr>
+        <w:tc>
+          <w:tcPr>
+            <w:tcW w:w="1044" w:type="dxa"/>
+            <w:vAlign w:val="center"/>
+          </w:tcPr>
+          <w:p>
+            <w:pPr>
+              <w:jc w:val="center"/>
+            </w:pPr>
+          </w:p>
+        </w:tc>
+        <w:tc>
+          <w:tcPr>
+            <w:tcW w:w="1171" w:type="dxa"/>
+          </w:tcPr>
+          <w:p/>
+        </w:tc>
+        <w:tc>
+          <w:tcPr>
+            <w:tcW w:w="1231" w:type="dxa"/>
+          </w:tcPr>
+          <w:p/>
+        </w:tc>
+        <w:tc>
+          <w:tcPr>
+            <w:tcW w:w="7210" w:type="dxa"/>
+          </w:tcPr>
+          <w:p>
+            <w:r>
+              <w:t>(resources.save())</w:t>
+            </w:r>
+          </w:p>
+        </w:tc>
+      </w:tr>
+      <w:tr>
+        <w:tc>
+          <w:tcPr>
+            <w:tcW w:w="1044" w:type="dxa"/>
+            <w:vAlign w:val="center"/>
+          </w:tcPr>
+          <w:p>
+            <w:pPr>
+              <w:jc w:val="center"/>
+            </w:pPr>
+            <w:r>
+              <w:rPr>
+                <w:i/>
+                <w:iCs/>
+              </w:rPr>
+              <w:t>found</w:t>
+            </w:r>
+            <w:r>
+              <w:rPr>
+                <w:i/>
+                <w:iCs/>
+              </w:rPr>
+              <w:t>*</w:t>
+            </w:r>
+          </w:p>
+        </w:tc>
+        <w:tc>
+          <w:tcPr>
+            <w:tcW w:w="1171" w:type="dxa"/>
+          </w:tcPr>
+          <w:p/>
+        </w:tc>
+        <w:tc>
+          <w:tcPr>
+            <w:tcW w:w="1231" w:type="dxa"/>
           </w:tcPr>
           <w:p>
             <w:r>
@@ -7497,21 +8170,46 @@
         </w:tc>
         <w:tc>
           <w:tcPr>
-            <w:tcW w:w="8208" w:type="dxa"/>
-          </w:tcPr>
-          <w:p/>
-        </w:tc>
-      </w:tr>
-      <w:tr>
-        <w:tc>
-          <w:tcPr>
-            <w:tcW w:w="1188" w:type="dxa"/>
-          </w:tcPr>
-          <w:p/>
-        </w:tc>
-        <w:tc>
-          <w:tcPr>
-            <w:tcW w:w="1260" w:type="dxa"/>
+            <w:tcW w:w="7210" w:type="dxa"/>
+          </w:tcPr>
+          <w:p/>
+        </w:tc>
+      </w:tr>
+      <w:tr>
+        <w:tc>
+          <w:tcPr>
+            <w:tcW w:w="1044" w:type="dxa"/>
+            <w:vAlign w:val="center"/>
+          </w:tcPr>
+          <w:p>
+            <w:pPr>
+              <w:jc w:val="center"/>
+            </w:pPr>
+            <w:r>
+              <w:rPr>
+                <w:i/>
+                <w:iCs/>
+              </w:rPr>
+              <w:t>found</w:t>
+            </w:r>
+            <w:r>
+              <w:rPr>
+                <w:i/>
+                <w:iCs/>
+              </w:rPr>
+              <w:t>*</w:t>
+            </w:r>
+          </w:p>
+        </w:tc>
+        <w:tc>
+          <w:tcPr>
+            <w:tcW w:w="1171" w:type="dxa"/>
+          </w:tcPr>
+          <w:p/>
+        </w:tc>
+        <w:tc>
+          <w:tcPr>
+            <w:tcW w:w="1231" w:type="dxa"/>
           </w:tcPr>
           <w:p>
             <w:r>
@@ -7521,12 +8219,24 @@
         </w:tc>
         <w:tc>
           <w:tcPr>
-            <w:tcW w:w="8208" w:type="dxa"/>
+            <w:tcW w:w="7210" w:type="dxa"/>
           </w:tcPr>
           <w:p/>
         </w:tc>
       </w:tr>
     </w:tbl>
+    <w:p>
+      <w:r>
+        <w:rPr>
+          <w:i/>
+          <w:iCs/>
+        </w:rPr>
+        <w:t>found*</w:t>
+      </w:r>
+      <w:r>
+        <w:t xml:space="preserve"> = found 2023-08-12</w:t>
+      </w:r>
+    </w:p>
     <w:p>
       <w:pPr>
         <w:rPr>
@@ -7546,6 +8256,410 @@
       </w:pPr>
       <w:r>
         <w:lastRenderedPageBreak/>
+        <w:t>Sub-Systems</w:t>
+      </w:r>
+    </w:p>
+    <w:tbl>
+      <w:tblPr>
+        <w:tblStyle w:val="TableGrid"/>
+        <w:tblW w:w="0" w:type="auto"/>
+        <w:tblLook w:val="04A0" w:firstRow="1" w:lastRow="0" w:firstColumn="1" w:lastColumn="0" w:noHBand="0" w:noVBand="1"/>
+      </w:tblPr>
+      <w:tblGrid>
+        <w:gridCol w:w="1188"/>
+        <w:gridCol w:w="2340"/>
+        <w:gridCol w:w="2880"/>
+        <w:gridCol w:w="4248"/>
+      </w:tblGrid>
+      <w:tr>
+        <w:tc>
+          <w:tcPr>
+            <w:tcW w:w="1188" w:type="dxa"/>
+            <w:shd w:val="clear" w:color="auto" w:fill="D9E2F3" w:themeFill="accent1" w:themeFillTint="33"/>
+          </w:tcPr>
+          <w:p>
+            <w:pPr>
+              <w:rPr>
+                <w:i/>
+                <w:iCs/>
+              </w:rPr>
+            </w:pPr>
+            <w:r>
+              <w:rPr>
+                <w:i/>
+                <w:iCs/>
+              </w:rPr>
+              <w:t xml:space="preserve">date </w:t>
+            </w:r>
+            <w:r>
+              <w:rPr>
+                <w:i/>
+                <w:iCs/>
+              </w:rPr>
+              <w:t>added</w:t>
+            </w:r>
+          </w:p>
+        </w:tc>
+        <w:tc>
+          <w:tcPr>
+            <w:tcW w:w="2340" w:type="dxa"/>
+            <w:shd w:val="clear" w:color="auto" w:fill="D9E2F3" w:themeFill="accent1" w:themeFillTint="33"/>
+          </w:tcPr>
+          <w:p>
+            <w:pPr>
+              <w:rPr>
+                <w:i/>
+                <w:iCs/>
+              </w:rPr>
+            </w:pPr>
+            <w:r>
+              <w:rPr>
+                <w:i/>
+                <w:iCs/>
+              </w:rPr>
+              <w:t>name</w:t>
+            </w:r>
+          </w:p>
+        </w:tc>
+        <w:tc>
+          <w:tcPr>
+            <w:tcW w:w="2880" w:type="dxa"/>
+            <w:shd w:val="clear" w:color="auto" w:fill="D9E2F3" w:themeFill="accent1" w:themeFillTint="33"/>
+          </w:tcPr>
+          <w:p>
+            <w:pPr>
+              <w:rPr>
+                <w:i/>
+                <w:iCs/>
+              </w:rPr>
+            </w:pPr>
+            <w:r>
+              <w:rPr>
+                <w:i/>
+                <w:iCs/>
+              </w:rPr>
+              <w:t>description</w:t>
+            </w:r>
+          </w:p>
+        </w:tc>
+        <w:tc>
+          <w:tcPr>
+            <w:tcW w:w="4248" w:type="dxa"/>
+            <w:shd w:val="clear" w:color="auto" w:fill="D9E2F3" w:themeFill="accent1" w:themeFillTint="33"/>
+          </w:tcPr>
+          <w:p>
+            <w:pPr>
+              <w:rPr>
+                <w:i/>
+                <w:iCs/>
+              </w:rPr>
+            </w:pPr>
+            <w:r>
+              <w:rPr>
+                <w:i/>
+                <w:iCs/>
+              </w:rPr>
+              <w:t>notes</w:t>
+            </w:r>
+          </w:p>
+        </w:tc>
+      </w:tr>
+      <w:tr>
+        <w:tc>
+          <w:tcPr>
+            <w:tcW w:w="1188" w:type="dxa"/>
+          </w:tcPr>
+          <w:p>
+            <w:r>
+              <w:t>2023-08-12</w:t>
+            </w:r>
+          </w:p>
+        </w:tc>
+        <w:tc>
+          <w:tcPr>
+            <w:tcW w:w="2340" w:type="dxa"/>
+          </w:tcPr>
+          <w:p>
+            <w:r>
+              <w:t>system state file</w:t>
+            </w:r>
+          </w:p>
+        </w:tc>
+        <w:tc>
+          <w:tcPr>
+            <w:tcW w:w="2880" w:type="dxa"/>
+          </w:tcPr>
+          <w:p>
+            <w:r>
+              <w:t>primary state storage</w:t>
+            </w:r>
+          </w:p>
+        </w:tc>
+        <w:tc>
+          <w:tcPr>
+            <w:tcW w:w="4248" w:type="dxa"/>
+          </w:tcPr>
+          <w:p>
+            <w:r>
+              <w:t xml:space="preserve">name and location configured in </w:t>
+            </w:r>
+            <w:proofErr w:type="spellStart"/>
+            <w:proofErr w:type="gramStart"/>
+            <w:r>
+              <w:t>package.json</w:t>
+            </w:r>
+            <w:proofErr w:type="spellEnd"/>
+            <w:proofErr w:type="gramEnd"/>
+            <w:r>
+              <w:t xml:space="preserve"> – could be in a file in the directory of invocation; could be in the CONFKINGDOM directory; and the filename can be configured or even made variable</w:t>
+            </w:r>
+          </w:p>
+        </w:tc>
+      </w:tr>
+      <w:tr>
+        <w:tc>
+          <w:tcPr>
+            <w:tcW w:w="1188" w:type="dxa"/>
+          </w:tcPr>
+          <w:p>
+            <w:r>
+              <w:t>2023-08-12</w:t>
+            </w:r>
+          </w:p>
+        </w:tc>
+        <w:tc>
+          <w:tcPr>
+            <w:tcW w:w="2340" w:type="dxa"/>
+          </w:tcPr>
+          <w:p>
+            <w:r>
+              <w:t>snowflakes</w:t>
+            </w:r>
+          </w:p>
+        </w:tc>
+        <w:tc>
+          <w:tcPr>
+            <w:tcW w:w="2880" w:type="dxa"/>
+          </w:tcPr>
+          <w:p>
+            <w:r>
+              <w:t>snowflake numbering system storage</w:t>
+            </w:r>
+          </w:p>
+        </w:tc>
+        <w:tc>
+          <w:tcPr>
+            <w:tcW w:w="4248" w:type="dxa"/>
+          </w:tcPr>
+          <w:p>
+            <w:r>
+              <w:t xml:space="preserve">loaded in LOAD phase, saved in </w:t>
+            </w:r>
+          </w:p>
+        </w:tc>
+      </w:tr>
+      <w:tr>
+        <w:tc>
+          <w:tcPr>
+            <w:tcW w:w="1188" w:type="dxa"/>
+          </w:tcPr>
+          <w:p>
+            <w:r>
+              <w:t>2023-08-12</w:t>
+            </w:r>
+          </w:p>
+        </w:tc>
+        <w:tc>
+          <w:tcPr>
+            <w:tcW w:w="2340" w:type="dxa"/>
+          </w:tcPr>
+          <w:p>
+            <w:r>
+              <w:t>resources</w:t>
+            </w:r>
+          </w:p>
+        </w:tc>
+        <w:tc>
+          <w:tcPr>
+            <w:tcW w:w="2880" w:type="dxa"/>
+          </w:tcPr>
+          <w:p>
+            <w:r>
+              <w:t>file (and other) resource declaration and loading</w:t>
+            </w:r>
+          </w:p>
+        </w:tc>
+        <w:tc>
+          <w:tcPr>
+            <w:tcW w:w="4248" w:type="dxa"/>
+          </w:tcPr>
+          <w:p>
+            <w:r>
+              <w:t>loaded in LOAD phase</w:t>
+            </w:r>
+          </w:p>
+        </w:tc>
+      </w:tr>
+      <w:tr>
+        <w:tc>
+          <w:tcPr>
+            <w:tcW w:w="1188" w:type="dxa"/>
+          </w:tcPr>
+          <w:p/>
+        </w:tc>
+        <w:tc>
+          <w:tcPr>
+            <w:tcW w:w="2340" w:type="dxa"/>
+          </w:tcPr>
+          <w:p/>
+        </w:tc>
+        <w:tc>
+          <w:tcPr>
+            <w:tcW w:w="2880" w:type="dxa"/>
+          </w:tcPr>
+          <w:p/>
+        </w:tc>
+        <w:tc>
+          <w:tcPr>
+            <w:tcW w:w="4248" w:type="dxa"/>
+          </w:tcPr>
+          <w:p/>
+        </w:tc>
+      </w:tr>
+      <w:tr>
+        <w:tc>
+          <w:tcPr>
+            <w:tcW w:w="1188" w:type="dxa"/>
+          </w:tcPr>
+          <w:p/>
+        </w:tc>
+        <w:tc>
+          <w:tcPr>
+            <w:tcW w:w="2340" w:type="dxa"/>
+          </w:tcPr>
+          <w:p/>
+        </w:tc>
+        <w:tc>
+          <w:tcPr>
+            <w:tcW w:w="2880" w:type="dxa"/>
+          </w:tcPr>
+          <w:p/>
+        </w:tc>
+        <w:tc>
+          <w:tcPr>
+            <w:tcW w:w="4248" w:type="dxa"/>
+          </w:tcPr>
+          <w:p/>
+        </w:tc>
+      </w:tr>
+      <w:tr>
+        <w:tc>
+          <w:tcPr>
+            <w:tcW w:w="1188" w:type="dxa"/>
+          </w:tcPr>
+          <w:p/>
+        </w:tc>
+        <w:tc>
+          <w:tcPr>
+            <w:tcW w:w="2340" w:type="dxa"/>
+          </w:tcPr>
+          <w:p/>
+        </w:tc>
+        <w:tc>
+          <w:tcPr>
+            <w:tcW w:w="2880" w:type="dxa"/>
+          </w:tcPr>
+          <w:p/>
+        </w:tc>
+        <w:tc>
+          <w:tcPr>
+            <w:tcW w:w="4248" w:type="dxa"/>
+          </w:tcPr>
+          <w:p/>
+        </w:tc>
+      </w:tr>
+      <w:tr>
+        <w:tc>
+          <w:tcPr>
+            <w:tcW w:w="1188" w:type="dxa"/>
+          </w:tcPr>
+          <w:p/>
+        </w:tc>
+        <w:tc>
+          <w:tcPr>
+            <w:tcW w:w="2340" w:type="dxa"/>
+          </w:tcPr>
+          <w:p/>
+        </w:tc>
+        <w:tc>
+          <w:tcPr>
+            <w:tcW w:w="2880" w:type="dxa"/>
+          </w:tcPr>
+          <w:p/>
+        </w:tc>
+        <w:tc>
+          <w:tcPr>
+            <w:tcW w:w="4248" w:type="dxa"/>
+          </w:tcPr>
+          <w:p/>
+        </w:tc>
+      </w:tr>
+      <w:tr>
+        <w:tc>
+          <w:tcPr>
+            <w:tcW w:w="1188" w:type="dxa"/>
+          </w:tcPr>
+          <w:p/>
+        </w:tc>
+        <w:tc>
+          <w:tcPr>
+            <w:tcW w:w="2340" w:type="dxa"/>
+          </w:tcPr>
+          <w:p/>
+        </w:tc>
+        <w:tc>
+          <w:tcPr>
+            <w:tcW w:w="2880" w:type="dxa"/>
+          </w:tcPr>
+          <w:p/>
+        </w:tc>
+        <w:tc>
+          <w:tcPr>
+            <w:tcW w:w="4248" w:type="dxa"/>
+          </w:tcPr>
+          <w:p/>
+        </w:tc>
+      </w:tr>
+    </w:tbl>
+    <w:p>
+      <w:pPr>
+        <w:pStyle w:val="Heading1"/>
+      </w:pPr>
+      <w:r>
+        <w:br w:type="page"/>
+      </w:r>
+    </w:p>
+    <w:p>
+      <w:r>
+        <w:lastRenderedPageBreak/>
+        <w:br w:type="page"/>
+      </w:r>
+    </w:p>
+    <w:p>
+      <w:pPr>
+        <w:rPr>
+          <w:rFonts w:eastAsiaTheme="majorEastAsia" w:cstheme="majorBidi"/>
+          <w:color w:val="2F5496" w:themeColor="accent1" w:themeShade="BF"/>
+          <w:sz w:val="20"/>
+          <w:szCs w:val="20"/>
+        </w:rPr>
+      </w:pPr>
+    </w:p>
+    <w:p>
+      <w:pPr>
+        <w:pStyle w:val="Heading1"/>
+      </w:pPr>
+      <w:r>
         <w:t xml:space="preserve">Standard </w:t>
       </w:r>
       <w:r>
@@ -8920,11 +10034,9 @@
             <w:tcW w:w="685" w:type="dxa"/>
           </w:tcPr>
           <w:p>
-            <w:proofErr w:type="spellStart"/>
             <w:r>
               <w:t>i</w:t>
             </w:r>
-            <w:proofErr w:type="spellEnd"/>
           </w:p>
         </w:tc>
         <w:tc>
@@ -8987,11 +10099,9 @@
             <w:tcW w:w="685" w:type="dxa"/>
           </w:tcPr>
           <w:p>
-            <w:proofErr w:type="spellStart"/>
             <w:r>
               <w:t>i</w:t>
             </w:r>
-            <w:proofErr w:type="spellEnd"/>
           </w:p>
         </w:tc>
         <w:tc>
@@ -9047,11 +10157,9 @@
             <w:tcW w:w="685" w:type="dxa"/>
           </w:tcPr>
           <w:p>
-            <w:proofErr w:type="spellStart"/>
             <w:r>
               <w:t>i</w:t>
             </w:r>
-            <w:proofErr w:type="spellEnd"/>
           </w:p>
         </w:tc>
         <w:tc>
@@ -9168,11 +10276,9 @@
             <w:tcW w:w="1043" w:type="dxa"/>
           </w:tcPr>
           <w:p>
-            <w:proofErr w:type="spellStart"/>
             <w:r>
               <w:t>ringlog</w:t>
             </w:r>
-            <w:proofErr w:type="spellEnd"/>
           </w:p>
         </w:tc>
         <w:tc>
@@ -9303,11 +10409,9 @@
             <w:tcW w:w="1043" w:type="dxa"/>
           </w:tcPr>
           <w:p>
-            <w:proofErr w:type="spellStart"/>
             <w:r>
               <w:t>notice_text</w:t>
             </w:r>
-            <w:proofErr w:type="spellEnd"/>
           </w:p>
         </w:tc>
         <w:tc>
@@ -9623,7 +10727,11 @@
           </w:tcPr>
           <w:p>
             <w:r>
-              <w:t>saves g[PROGRAMDATA] back out to file; this is not used in typical execution – it’s only used in an editor for the program data;  user data should be managed by the program (or the resources system), and is NOT managed by program23</w:t>
+              <w:t xml:space="preserve">saves g[PROGRAMDATA] back out to file; this is not used in typical execution – it’s only used in an editor for the program data;  user data should </w:t>
+            </w:r>
+            <w:r>
+              <w:lastRenderedPageBreak/>
+              <w:t>be managed by the program (or the resources system), and is NOT managed by program23</w:t>
             </w:r>
           </w:p>
         </w:tc>
@@ -9709,7 +10817,6 @@
           </w:tcPr>
           <w:p>
             <w:r>
-              <w:lastRenderedPageBreak/>
               <w:t>register_module(module)</w:t>
             </w:r>
           </w:p>
@@ -10175,18 +11282,11 @@
             <w:tcW w:w="2721" w:type="dxa"/>
           </w:tcPr>
           <w:p>
-            <w:proofErr w:type="gramStart"/>
             <w:r>
               <w:t>log(</w:t>
             </w:r>
-            <w:proofErr w:type="spellStart"/>
-            <w:proofErr w:type="gramEnd"/>
-            <w:r>
-              <w:t>logtype</w:t>
-            </w:r>
-            <w:proofErr w:type="spellEnd"/>
-            <w:r>
-              <w:t>, code, title, msg)</w:t>
+            <w:r>
+              <w:t>logtype, code, title, msg)</w:t>
             </w:r>
           </w:p>
         </w:tc>
@@ -10250,23 +11350,8 @@
             <w:tcW w:w="2721" w:type="dxa"/>
           </w:tcPr>
           <w:p>
-            <w:proofErr w:type="spellStart"/>
-            <w:proofErr w:type="gramStart"/>
-            <w:r>
-              <w:t>ringlog</w:t>
-            </w:r>
-            <w:proofErr w:type="spellEnd"/>
-            <w:r>
-              <w:t>(</w:t>
-            </w:r>
-            <w:proofErr w:type="spellStart"/>
-            <w:proofErr w:type="gramEnd"/>
-            <w:r>
-              <w:t>logtype</w:t>
-            </w:r>
-            <w:proofErr w:type="spellEnd"/>
-            <w:r>
-              <w:t>, code, title, msg)</w:t>
+            <w:r>
+              <w:t>ringlog(logtype, code, title, msg)</w:t>
             </w:r>
           </w:p>
         </w:tc>
@@ -10330,21 +11415,8 @@
             <w:tcW w:w="2721" w:type="dxa"/>
           </w:tcPr>
           <w:p>
-            <w:proofErr w:type="spellStart"/>
-            <w:r>
-              <w:t>print_</w:t>
-            </w:r>
-            <w:proofErr w:type="gramStart"/>
-            <w:r>
-              <w:t>log</w:t>
-            </w:r>
-            <w:proofErr w:type="spellEnd"/>
-            <w:r>
-              <w:t>(</w:t>
-            </w:r>
-            <w:proofErr w:type="gramEnd"/>
-            <w:r>
-              <w:t>)</w:t>
+            <w:r>
+              <w:t>print_log()</w:t>
             </w:r>
           </w:p>
         </w:tc>
@@ -10405,21 +11477,8 @@
             <w:tcW w:w="2721" w:type="dxa"/>
           </w:tcPr>
           <w:p>
-            <w:proofErr w:type="spellStart"/>
-            <w:r>
-              <w:t>print_ring_</w:t>
-            </w:r>
-            <w:proofErr w:type="gramStart"/>
-            <w:r>
-              <w:t>log</w:t>
-            </w:r>
-            <w:proofErr w:type="spellEnd"/>
-            <w:r>
-              <w:t>(</w:t>
-            </w:r>
-            <w:proofErr w:type="gramEnd"/>
-            <w:r>
-              <w:t>)</w:t>
+            <w:r>
+              <w:t>print_ring_log()</w:t>
             </w:r>
           </w:p>
         </w:tc>
@@ -10480,21 +11539,8 @@
             <w:tcW w:w="2721" w:type="dxa"/>
           </w:tcPr>
           <w:p>
-            <w:proofErr w:type="spellStart"/>
-            <w:r>
-              <w:t>perform_</w:t>
-            </w:r>
-            <w:proofErr w:type="gramStart"/>
-            <w:r>
-              <w:t>prep</w:t>
-            </w:r>
-            <w:proofErr w:type="spellEnd"/>
-            <w:r>
-              <w:t>(</w:t>
-            </w:r>
-            <w:proofErr w:type="gramEnd"/>
-            <w:r>
-              <w:t>)</w:t>
+            <w:r>
+              <w:t>perform_prep()</w:t>
             </w:r>
           </w:p>
         </w:tc>
@@ -11958,6 +13004,7 @@
         </w:numPr>
       </w:pPr>
       <w:r>
+        <w:lastRenderedPageBreak/>
         <w:t>Lump of Clay: program23</w:t>
       </w:r>
     </w:p>
@@ -11982,7 +13029,6 @@
         </w:numPr>
       </w:pPr>
       <w:r>
-        <w:lastRenderedPageBreak/>
         <w:t>menurunner.py – defines run, uses menus, does a pulse() between rounds of execution; has a configuration variable that specifies where to start</w:t>
       </w:r>
     </w:p>
@@ -12046,13 +13092,8 @@
         </w:numPr>
       </w:pPr>
       <w:r>
-        <w:t>NOTE – an arbitrary note, recorded mid-</w:t>
-      </w:r>
-      <w:proofErr w:type="gramStart"/>
-      <w:r>
-        <w:t>execution</w:t>
-      </w:r>
-      <w:proofErr w:type="gramEnd"/>
+        <w:t>NOTE – an arbitrary note, recorded mid-execution</w:t>
+      </w:r>
     </w:p>
     <w:p>
       <w:pPr>
@@ -12063,13 +13104,8 @@
         </w:numPr>
       </w:pPr>
       <w:r>
-        <w:t xml:space="preserve">DBG – record for debugging </w:t>
-      </w:r>
-      <w:proofErr w:type="gramStart"/>
-      <w:r>
-        <w:t>purposes</w:t>
-      </w:r>
-      <w:proofErr w:type="gramEnd"/>
+        <w:t>DBG – record for debugging purposes</w:t>
+      </w:r>
     </w:p>
     <w:p>
       <w:pPr>
@@ -12085,11 +13121,9 @@
       <w:r>
         <w:t xml:space="preserve">immediately </w:t>
       </w:r>
-      <w:proofErr w:type="gramStart"/>
       <w:r>
         <w:t>erroneous</w:t>
       </w:r>
-      <w:proofErr w:type="gramEnd"/>
     </w:p>
     <w:p>
       <w:pPr>
@@ -12100,13 +13134,8 @@
         </w:numPr>
       </w:pPr>
       <w:r>
-        <w:t xml:space="preserve">ERR – a genuine error </w:t>
-      </w:r>
-      <w:proofErr w:type="gramStart"/>
-      <w:r>
-        <w:t>condition</w:t>
-      </w:r>
-      <w:proofErr w:type="gramEnd"/>
+        <w:t>ERR – a genuine error condition</w:t>
+      </w:r>
     </w:p>
     <w:p>
       <w:r>
@@ -12228,15 +13257,8 @@
           </w:tcPr>
           <w:p>
             <w:r>
-              <w:t xml:space="preserve">mis-configured </w:t>
-            </w:r>
-            <w:proofErr w:type="spellStart"/>
-            <w:proofErr w:type="gramStart"/>
-            <w:r>
-              <w:t>programdata.json</w:t>
-            </w:r>
-            <w:proofErr w:type="spellEnd"/>
-            <w:proofErr w:type="gramEnd"/>
+              <w:t>mis-configured programdata.json</w:t>
+            </w:r>
             <w:r>
               <w:t>, blocking execution</w:t>
             </w:r>
@@ -12261,15 +13283,7 @@
           </w:tcPr>
           <w:p>
             <w:r>
-              <w:t xml:space="preserve">program23 should identify </w:t>
-            </w:r>
-            <w:proofErr w:type="gramStart"/>
-            <w:r>
-              <w:t>mis-configuration</w:t>
-            </w:r>
-            <w:proofErr w:type="gramEnd"/>
-            <w:r>
-              <w:t>, and present the fact to the developer or user without looking like a total crash – without looking like there is something wrong within program23 itself</w:t>
+              <w:t>program23 should identify mis-configuration, and present the fact to the developer or user without looking like a total crash – without looking like there is something wrong within program23 itself</w:t>
             </w:r>
           </w:p>
         </w:tc>
@@ -12312,13 +13326,8 @@
             <w:tcW w:w="2988" w:type="dxa"/>
           </w:tcPr>
           <w:p>
-            <w:proofErr w:type="gramStart"/>
-            <w:r>
-              <w:t>mis-configuration</w:t>
-            </w:r>
-            <w:proofErr w:type="gramEnd"/>
-            <w:r>
-              <w:t>, but not necessarily blocking execution (for example,</w:t>
+            <w:r>
+              <w:t>mis-configuration, but not necessarily blocking execution (for example,</w:t>
             </w:r>
             <w:r>
               <w:rPr>
@@ -12347,15 +13356,7 @@
           </w:tcPr>
           <w:p>
             <w:r>
-              <w:t xml:space="preserve">program23 may identify </w:t>
-            </w:r>
-            <w:proofErr w:type="gramStart"/>
-            <w:r>
-              <w:t>mis-configuration</w:t>
-            </w:r>
-            <w:proofErr w:type="gramEnd"/>
-            <w:r>
-              <w:t>, and present the fact to the developer or user without looking like a total crash – the situation is not immediately lethal to program execution</w:t>
+              <w:t>program23 may identify mis-configuration, and present the fact to the developer or user without looking like a total crash – the situation is not immediately lethal to program execution</w:t>
             </w:r>
           </w:p>
         </w:tc>
@@ -12590,17 +13591,7 @@
           </w:tcPr>
           <w:p>
             <w:r>
-              <w:t>list (</w:t>
-            </w:r>
-            <w:proofErr w:type="spellStart"/>
-            <w:proofErr w:type="gramStart"/>
-            <w:r>
-              <w:t>inspect.FrameInfo</w:t>
-            </w:r>
-            <w:proofErr w:type="spellEnd"/>
-            <w:proofErr w:type="gramEnd"/>
-            <w:r>
-              <w:t>)</w:t>
+              <w:t>list (inspect.FrameInfo)</w:t>
             </w:r>
           </w:p>
         </w:tc>
@@ -12761,13 +13752,8 @@
               <w:t xml:space="preserve">data </w:t>
             </w:r>
             <w:r>
-              <w:t xml:space="preserve">associated with logs of the </w:t>
-            </w:r>
-            <w:proofErr w:type="gramStart"/>
-            <w:r>
-              <w:t>particular coding</w:t>
-            </w:r>
-            <w:proofErr w:type="gramEnd"/>
+              <w:t>associated with logs of the particular coding</w:t>
+            </w:r>
           </w:p>
         </w:tc>
       </w:tr>
@@ -12895,7 +13881,7 @@
                     <pic:cNvPicPr/>
                   </pic:nvPicPr>
                   <pic:blipFill>
-                    <a:blip r:embed="rId7"/>
+                    <a:blip r:embed="rId8"/>
                     <a:stretch>
                       <a:fillRect/>
                     </a:stretch>
@@ -13144,7 +14130,7 @@
                     <pic:cNvPicPr/>
                   </pic:nvPicPr>
                   <pic:blipFill>
-                    <a:blip r:embed="rId8"/>
+                    <a:blip r:embed="rId9"/>
                     <a:stretch>
                       <a:fillRect/>
                     </a:stretch>
@@ -13264,7 +14250,7 @@
                     <pic:cNvPicPr/>
                   </pic:nvPicPr>
                   <pic:blipFill>
-                    <a:blip r:embed="rId9"/>
+                    <a:blip r:embed="rId10"/>
                     <a:stretch>
                       <a:fillRect/>
                     </a:stretch>
@@ -14356,6 +15342,97 @@
     </w:lvl>
   </w:abstractNum>
   <w:abstractNum w:abstractNumId="10" w15:restartNumberingAfterBreak="0">
+    <w:nsid w:val="601550E8"/>
+    <w:multiLevelType w:val="hybridMultilevel"/>
+    <w:tmpl w:val="9F4EE080"/>
+    <w:lvl w:ilvl="0" w:tplc="347CFE62">
+      <w:start w:val="1"/>
+      <w:numFmt w:val="decimal"/>
+      <w:lvlText w:val="%1."/>
+      <w:lvlJc w:val="left"/>
+      <w:pPr>
+        <w:ind w:left="720" w:hanging="360"/>
+      </w:pPr>
+      <w:rPr>
+        <w:rFonts w:eastAsia="IBM 3270" w:cs="IBM 3270" w:hint="default"/>
+        <w:color w:val="auto"/>
+        <w:sz w:val="16"/>
+      </w:rPr>
+    </w:lvl>
+    <w:lvl w:ilvl="1" w:tplc="04090019" w:tentative="1">
+      <w:start w:val="1"/>
+      <w:numFmt w:val="lowerLetter"/>
+      <w:lvlText w:val="%2."/>
+      <w:lvlJc w:val="left"/>
+      <w:pPr>
+        <w:ind w:left="1440" w:hanging="360"/>
+      </w:pPr>
+    </w:lvl>
+    <w:lvl w:ilvl="2" w:tplc="0409001B" w:tentative="1">
+      <w:start w:val="1"/>
+      <w:numFmt w:val="lowerRoman"/>
+      <w:lvlText w:val="%3."/>
+      <w:lvlJc w:val="right"/>
+      <w:pPr>
+        <w:ind w:left="2160" w:hanging="180"/>
+      </w:pPr>
+    </w:lvl>
+    <w:lvl w:ilvl="3" w:tplc="0409000F" w:tentative="1">
+      <w:start w:val="1"/>
+      <w:numFmt w:val="decimal"/>
+      <w:lvlText w:val="%4."/>
+      <w:lvlJc w:val="left"/>
+      <w:pPr>
+        <w:ind w:left="2880" w:hanging="360"/>
+      </w:pPr>
+    </w:lvl>
+    <w:lvl w:ilvl="4" w:tplc="04090019" w:tentative="1">
+      <w:start w:val="1"/>
+      <w:numFmt w:val="lowerLetter"/>
+      <w:lvlText w:val="%5."/>
+      <w:lvlJc w:val="left"/>
+      <w:pPr>
+        <w:ind w:left="3600" w:hanging="360"/>
+      </w:pPr>
+    </w:lvl>
+    <w:lvl w:ilvl="5" w:tplc="0409001B" w:tentative="1">
+      <w:start w:val="1"/>
+      <w:numFmt w:val="lowerRoman"/>
+      <w:lvlText w:val="%6."/>
+      <w:lvlJc w:val="right"/>
+      <w:pPr>
+        <w:ind w:left="4320" w:hanging="180"/>
+      </w:pPr>
+    </w:lvl>
+    <w:lvl w:ilvl="6" w:tplc="0409000F" w:tentative="1">
+      <w:start w:val="1"/>
+      <w:numFmt w:val="decimal"/>
+      <w:lvlText w:val="%7."/>
+      <w:lvlJc w:val="left"/>
+      <w:pPr>
+        <w:ind w:left="5040" w:hanging="360"/>
+      </w:pPr>
+    </w:lvl>
+    <w:lvl w:ilvl="7" w:tplc="04090019" w:tentative="1">
+      <w:start w:val="1"/>
+      <w:numFmt w:val="lowerLetter"/>
+      <w:lvlText w:val="%8."/>
+      <w:lvlJc w:val="left"/>
+      <w:pPr>
+        <w:ind w:left="5760" w:hanging="360"/>
+      </w:pPr>
+    </w:lvl>
+    <w:lvl w:ilvl="8" w:tplc="0409001B" w:tentative="1">
+      <w:start w:val="1"/>
+      <w:numFmt w:val="lowerRoman"/>
+      <w:lvlText w:val="%9."/>
+      <w:lvlJc w:val="right"/>
+      <w:pPr>
+        <w:ind w:left="6480" w:hanging="180"/>
+      </w:pPr>
+    </w:lvl>
+  </w:abstractNum>
+  <w:abstractNum w:abstractNumId="11" w15:restartNumberingAfterBreak="0">
     <w:nsid w:val="6E3A6AE8"/>
     <w:multiLevelType w:val="hybridMultilevel"/>
     <w:tmpl w:val="940CF41A"/>
@@ -14468,7 +15545,120 @@
       </w:rPr>
     </w:lvl>
   </w:abstractNum>
-  <w:abstractNum w:abstractNumId="11" w15:restartNumberingAfterBreak="0">
+  <w:abstractNum w:abstractNumId="12" w15:restartNumberingAfterBreak="0">
+    <w:nsid w:val="6E5A4D40"/>
+    <w:multiLevelType w:val="hybridMultilevel"/>
+    <w:tmpl w:val="3C0ABC6E"/>
+    <w:lvl w:ilvl="0" w:tplc="3FB09672">
+      <w:start w:val="2023"/>
+      <w:numFmt w:val="bullet"/>
+      <w:lvlText w:val=""/>
+      <w:lvlJc w:val="left"/>
+      <w:pPr>
+        <w:ind w:left="720" w:hanging="360"/>
+      </w:pPr>
+      <w:rPr>
+        <w:rFonts w:ascii="Symbol" w:eastAsia="IBM 3270" w:hAnsi="Symbol" w:cs="IBM 3270" w:hint="default"/>
+      </w:rPr>
+    </w:lvl>
+    <w:lvl w:ilvl="1" w:tplc="04090003" w:tentative="1">
+      <w:start w:val="1"/>
+      <w:numFmt w:val="bullet"/>
+      <w:lvlText w:val="o"/>
+      <w:lvlJc w:val="left"/>
+      <w:pPr>
+        <w:ind w:left="1440" w:hanging="360"/>
+      </w:pPr>
+      <w:rPr>
+        <w:rFonts w:ascii="Courier New" w:hAnsi="Courier New" w:cs="Courier New" w:hint="default"/>
+      </w:rPr>
+    </w:lvl>
+    <w:lvl w:ilvl="2" w:tplc="04090005" w:tentative="1">
+      <w:start w:val="1"/>
+      <w:numFmt w:val="bullet"/>
+      <w:lvlText w:val=""/>
+      <w:lvlJc w:val="left"/>
+      <w:pPr>
+        <w:ind w:left="2160" w:hanging="360"/>
+      </w:pPr>
+      <w:rPr>
+        <w:rFonts w:ascii="Wingdings" w:hAnsi="Wingdings" w:hint="default"/>
+      </w:rPr>
+    </w:lvl>
+    <w:lvl w:ilvl="3" w:tplc="04090001" w:tentative="1">
+      <w:start w:val="1"/>
+      <w:numFmt w:val="bullet"/>
+      <w:lvlText w:val=""/>
+      <w:lvlJc w:val="left"/>
+      <w:pPr>
+        <w:ind w:left="2880" w:hanging="360"/>
+      </w:pPr>
+      <w:rPr>
+        <w:rFonts w:ascii="Symbol" w:hAnsi="Symbol" w:hint="default"/>
+      </w:rPr>
+    </w:lvl>
+    <w:lvl w:ilvl="4" w:tplc="04090003" w:tentative="1">
+      <w:start w:val="1"/>
+      <w:numFmt w:val="bullet"/>
+      <w:lvlText w:val="o"/>
+      <w:lvlJc w:val="left"/>
+      <w:pPr>
+        <w:ind w:left="3600" w:hanging="360"/>
+      </w:pPr>
+      <w:rPr>
+        <w:rFonts w:ascii="Courier New" w:hAnsi="Courier New" w:cs="Courier New" w:hint="default"/>
+      </w:rPr>
+    </w:lvl>
+    <w:lvl w:ilvl="5" w:tplc="04090005" w:tentative="1">
+      <w:start w:val="1"/>
+      <w:numFmt w:val="bullet"/>
+      <w:lvlText w:val=""/>
+      <w:lvlJc w:val="left"/>
+      <w:pPr>
+        <w:ind w:left="4320" w:hanging="360"/>
+      </w:pPr>
+      <w:rPr>
+        <w:rFonts w:ascii="Wingdings" w:hAnsi="Wingdings" w:hint="default"/>
+      </w:rPr>
+    </w:lvl>
+    <w:lvl w:ilvl="6" w:tplc="04090001" w:tentative="1">
+      <w:start w:val="1"/>
+      <w:numFmt w:val="bullet"/>
+      <w:lvlText w:val=""/>
+      <w:lvlJc w:val="left"/>
+      <w:pPr>
+        <w:ind w:left="5040" w:hanging="360"/>
+      </w:pPr>
+      <w:rPr>
+        <w:rFonts w:ascii="Symbol" w:hAnsi="Symbol" w:hint="default"/>
+      </w:rPr>
+    </w:lvl>
+    <w:lvl w:ilvl="7" w:tplc="04090003" w:tentative="1">
+      <w:start w:val="1"/>
+      <w:numFmt w:val="bullet"/>
+      <w:lvlText w:val="o"/>
+      <w:lvlJc w:val="left"/>
+      <w:pPr>
+        <w:ind w:left="5760" w:hanging="360"/>
+      </w:pPr>
+      <w:rPr>
+        <w:rFonts w:ascii="Courier New" w:hAnsi="Courier New" w:cs="Courier New" w:hint="default"/>
+      </w:rPr>
+    </w:lvl>
+    <w:lvl w:ilvl="8" w:tplc="04090005" w:tentative="1">
+      <w:start w:val="1"/>
+      <w:numFmt w:val="bullet"/>
+      <w:lvlText w:val=""/>
+      <w:lvlJc w:val="left"/>
+      <w:pPr>
+        <w:ind w:left="6480" w:hanging="360"/>
+      </w:pPr>
+      <w:rPr>
+        <w:rFonts w:ascii="Wingdings" w:hAnsi="Wingdings" w:hint="default"/>
+      </w:rPr>
+    </w:lvl>
+  </w:abstractNum>
+  <w:abstractNum w:abstractNumId="13" w15:restartNumberingAfterBreak="0">
     <w:nsid w:val="72FF76ED"/>
     <w:multiLevelType w:val="hybridMultilevel"/>
     <w:tmpl w:val="D08AF854"/>
@@ -14557,7 +15747,7 @@
       </w:pPr>
     </w:lvl>
   </w:abstractNum>
-  <w:abstractNum w:abstractNumId="12" w15:restartNumberingAfterBreak="0">
+  <w:abstractNum w:abstractNumId="14" w15:restartNumberingAfterBreak="0">
     <w:nsid w:val="784A0BBB"/>
     <w:multiLevelType w:val="hybridMultilevel"/>
     <w:tmpl w:val="76D89E02"/>
@@ -14650,13 +15840,13 @@
     <w:abstractNumId w:val="8"/>
   </w:num>
   <w:num w:numId="2" w16cid:durableId="497161132">
-    <w:abstractNumId w:val="11"/>
+    <w:abstractNumId w:val="13"/>
   </w:num>
   <w:num w:numId="3" w16cid:durableId="1568219896">
     <w:abstractNumId w:val="9"/>
   </w:num>
   <w:num w:numId="4" w16cid:durableId="339430519">
-    <w:abstractNumId w:val="12"/>
+    <w:abstractNumId w:val="14"/>
   </w:num>
   <w:num w:numId="5" w16cid:durableId="698775699">
     <w:abstractNumId w:val="3"/>
@@ -14674,7 +15864,7 @@
     <w:abstractNumId w:val="4"/>
   </w:num>
   <w:num w:numId="10" w16cid:durableId="1662922952">
-    <w:abstractNumId w:val="10"/>
+    <w:abstractNumId w:val="11"/>
   </w:num>
   <w:num w:numId="11" w16cid:durableId="1004282497">
     <w:abstractNumId w:val="7"/>
@@ -14684,6 +15874,12 @@
   </w:num>
   <w:num w:numId="13" w16cid:durableId="21907018">
     <w:abstractNumId w:val="2"/>
+  </w:num>
+  <w:num w:numId="14" w16cid:durableId="1594976059">
+    <w:abstractNumId w:val="12"/>
+  </w:num>
+  <w:num w:numId="15" w16cid:durableId="316156056">
+    <w:abstractNumId w:val="10"/>
   </w:num>
 </w:numbering>
 </file>

</xml_diff>